<commit_message>
feat: implement first-part of vkr
</commit_message>
<xml_diff>
--- a/docs/vkr/первая часть.docx
+++ b/docs/vkr/первая часть.docx
@@ -41,63 +41,7 @@
           <w:color w:val="auto"/>
           <w:lang w:eastAsia="x-none"/>
         </w:rPr>
-        <w:t>Книгопечатная продукция утрачивает свои позиции на мировом рынке и к 2019 году число книг, проданных в электронном формате, сравняется с пр</w:t>
-      </w:r>
-      <w:r>
-        <w:rPr>
-          <w:color w:val="auto"/>
-          <w:lang w:eastAsia="x-none"/>
-        </w:rPr>
-        <w:t>о</w:t>
-      </w:r>
-      <w:r>
-        <w:rPr>
-          <w:color w:val="auto"/>
-          <w:lang w:eastAsia="x-none"/>
-        </w:rPr>
-        <w:t>дажами бумажных экземпляров, а потом и неминуемо обгонит их. Это обусло</w:t>
-      </w:r>
-      <w:r>
-        <w:rPr>
-          <w:color w:val="auto"/>
-          <w:lang w:eastAsia="x-none"/>
-        </w:rPr>
-        <w:t>в</w:t>
-      </w:r>
-      <w:r>
-        <w:rPr>
-          <w:color w:val="auto"/>
-          <w:lang w:eastAsia="x-none"/>
-        </w:rPr>
-        <w:t>лено широким распространением смартфонов, планшетов и стоимостью эле</w:t>
-      </w:r>
-      <w:r>
-        <w:rPr>
-          <w:color w:val="auto"/>
-          <w:lang w:eastAsia="x-none"/>
-        </w:rPr>
-        <w:t>к</w:t>
-      </w:r>
-      <w:r>
-        <w:rPr>
-          <w:color w:val="auto"/>
-          <w:lang w:eastAsia="x-none"/>
-        </w:rPr>
-        <w:t>тронных книг, которые как правило дешевле печатных изданий, так как оч</w:t>
-      </w:r>
-      <w:r>
-        <w:rPr>
-          <w:color w:val="auto"/>
-          <w:lang w:eastAsia="x-none"/>
-        </w:rPr>
-        <w:t>е</w:t>
-      </w:r>
-      <w:r>
-        <w:rPr>
-          <w:color w:val="auto"/>
-          <w:lang w:eastAsia="x-none"/>
-        </w:rPr>
-        <w:t>видно, не требуют материалов для производства каждого экземпляра.</w:t>
+        <w:t>Книгопечатная продукция утрачивает свои позиции на мировом рынке и к 2019 году число книг, проданных в электронном формате, сравняется с продажами бумажных экземпляров, а потом и неминуемо обгонит их. Это обусловлено широким распространением смартфонов, планшетов и стоимостью электронных книг, которые как правило дешевле печатных изданий, так как очевидно, не требуют материалов для производства каждого экземпляра.</w:t>
       </w:r>
     </w:p>
     <w:p>
@@ -116,63 +60,7 @@
           <w:color w:val="auto"/>
           <w:lang w:eastAsia="x-none"/>
         </w:rPr>
-        <w:t>В настоящий момент существует большое количество решений для чт</w:t>
-      </w:r>
-      <w:r>
-        <w:rPr>
-          <w:color w:val="auto"/>
-          <w:lang w:eastAsia="x-none"/>
-        </w:rPr>
-        <w:t>е</w:t>
-      </w:r>
-      <w:r>
-        <w:rPr>
-          <w:color w:val="auto"/>
-          <w:lang w:eastAsia="x-none"/>
-        </w:rPr>
-        <w:t>ния электронных книг, большая часть которых состоит в программном обесп</w:t>
-      </w:r>
-      <w:r>
-        <w:rPr>
-          <w:color w:val="auto"/>
-          <w:lang w:eastAsia="x-none"/>
-        </w:rPr>
-        <w:t>е</w:t>
-      </w:r>
-      <w:r>
-        <w:rPr>
-          <w:color w:val="auto"/>
-          <w:lang w:eastAsia="x-none"/>
-        </w:rPr>
-        <w:t>чении, устанавливаемом на устройстве пользователя. Приложения на мобил</w:t>
-      </w:r>
-      <w:r>
-        <w:rPr>
-          <w:color w:val="auto"/>
-          <w:lang w:eastAsia="x-none"/>
-        </w:rPr>
-        <w:t>ь</w:t>
-      </w:r>
-      <w:r>
-        <w:rPr>
-          <w:color w:val="auto"/>
-          <w:lang w:eastAsia="x-none"/>
-        </w:rPr>
-        <w:t>ных телефонах, планшетах и компьютерах имеют ряд преимуществ, таких как скорость работы, использовании библиотеки пользователя и широкие возмо</w:t>
-      </w:r>
-      <w:r>
-        <w:rPr>
-          <w:color w:val="auto"/>
-          <w:lang w:eastAsia="x-none"/>
-        </w:rPr>
-        <w:t>ж</w:t>
-      </w:r>
-      <w:r>
-        <w:rPr>
-          <w:color w:val="auto"/>
-          <w:lang w:eastAsia="x-none"/>
-        </w:rPr>
-        <w:t>ности для разработчиков.</w:t>
+        <w:t>В настоящий момент существует большое количество решений для чтения электронных книг, большая часть которых состоит в программном обеспечении, устанавливаемом на устройстве пользователя. Приложения на мобильных телефонах, планшетах и компьютерах имеют ряд преимуществ, таких как скорость работы, использовании библиотеки пользователя и широкие возможности для разработчиков.</w:t>
       </w:r>
     </w:p>
     <w:p>
@@ -191,49 +79,7 @@
           <w:color w:val="auto"/>
           <w:lang w:eastAsia="x-none"/>
         </w:rPr>
-        <w:t>Недостатком описанных выше приложений является привязка пользов</w:t>
-      </w:r>
-      <w:r>
-        <w:rPr>
-          <w:color w:val="auto"/>
-          <w:lang w:eastAsia="x-none"/>
-        </w:rPr>
-        <w:t>а</w:t>
-      </w:r>
-      <w:r>
-        <w:rPr>
-          <w:color w:val="auto"/>
-          <w:lang w:eastAsia="x-none"/>
-        </w:rPr>
-        <w:t>теля к одному устройству, на котором он обычно читает. При переходе, напр</w:t>
-      </w:r>
-      <w:r>
-        <w:rPr>
-          <w:color w:val="auto"/>
-          <w:lang w:eastAsia="x-none"/>
-        </w:rPr>
-        <w:t>и</w:t>
-      </w:r>
-      <w:r>
-        <w:rPr>
-          <w:color w:val="auto"/>
-          <w:lang w:eastAsia="x-none"/>
-        </w:rPr>
-        <w:t>мер, с мобильного телефона на компьютер или планшет, пользователь выну</w:t>
-      </w:r>
-      <w:r>
-        <w:rPr>
-          <w:color w:val="auto"/>
-          <w:lang w:eastAsia="x-none"/>
-        </w:rPr>
-        <w:t>ж</w:t>
-      </w:r>
-      <w:r>
-        <w:rPr>
-          <w:color w:val="auto"/>
-          <w:lang w:eastAsia="x-none"/>
-        </w:rPr>
-        <w:t>ден использовать другое ПО, загружать книгу и тратить время на поиск места, где чтение было прервано, что занимает не так мало времени.</w:t>
+        <w:t>Недостатком описанных выше приложений является привязка пользователя к одному устройству, на котором он обычно читает. При переходе, например, с мобильного телефона на компьютер или планшет, пользователь вынужден использовать другое ПО, загружать книгу и тратить время на поиск места, где чтение было прервано, что занимает не так мало времени.</w:t>
       </w:r>
     </w:p>
     <w:p>
@@ -252,88 +98,23 @@
           <w:color w:val="auto"/>
           <w:lang w:eastAsia="x-none"/>
         </w:rPr>
-        <w:t>Благодаря последним стандартам представления данных в сети интернет, таким как HTML5,</w:t>
-      </w:r>
-      <w:bookmarkStart w:id="2" w:name="_GoBack"/>
-      <w:bookmarkEnd w:id="2"/>
+        <w:t xml:space="preserve">Благодаря последним стандартам представления данных в сети интернет, таким как HTML5, CSS3, веб-приложения могут приблизиться по функциональности и скорости работы к </w:t>
+      </w:r>
+      <w:proofErr w:type="spellStart"/>
       <w:r>
         <w:rPr>
           <w:color w:val="auto"/>
           <w:lang w:eastAsia="x-none"/>
         </w:rPr>
-        <w:t xml:space="preserve"> CSS3, веб-приложения могут приблизиться по функци</w:t>
-      </w:r>
+        <w:t>нативным</w:t>
+      </w:r>
+      <w:proofErr w:type="spellEnd"/>
       <w:r>
         <w:rPr>
           <w:color w:val="auto"/>
           <w:lang w:eastAsia="x-none"/>
         </w:rPr>
-        <w:t>о</w:t>
-      </w:r>
-      <w:r>
-        <w:rPr>
-          <w:color w:val="auto"/>
-          <w:lang w:eastAsia="x-none"/>
-        </w:rPr>
-        <w:t xml:space="preserve">нальности и скорости работы к </w:t>
-      </w:r>
-      <w:proofErr w:type="spellStart"/>
-      <w:r>
-        <w:rPr>
-          <w:color w:val="auto"/>
-          <w:lang w:eastAsia="x-none"/>
-        </w:rPr>
-        <w:t>нативным</w:t>
-      </w:r>
-      <w:proofErr w:type="spellEnd"/>
-      <w:r>
-        <w:rPr>
-          <w:color w:val="auto"/>
-          <w:lang w:eastAsia="x-none"/>
-        </w:rPr>
-        <w:t xml:space="preserve"> приложениям. Веб-приложение м</w:t>
-      </w:r>
-      <w:r>
-        <w:rPr>
-          <w:color w:val="auto"/>
-          <w:lang w:eastAsia="x-none"/>
-        </w:rPr>
-        <w:t>о</w:t>
-      </w:r>
-      <w:r>
-        <w:rPr>
-          <w:color w:val="auto"/>
-          <w:lang w:eastAsia="x-none"/>
-        </w:rPr>
-        <w:t>жет решить проблему синхронизации при использовании разных устройств для чтения, предоставляя единый интерфейс для любых устройств, учитывая при этом особенности управления и разное разрешение экранов. Другим преимущ</w:t>
-      </w:r>
-      <w:r>
-        <w:rPr>
-          <w:color w:val="auto"/>
-          <w:lang w:eastAsia="x-none"/>
-        </w:rPr>
-        <w:t>е</w:t>
-      </w:r>
-      <w:r>
-        <w:rPr>
-          <w:color w:val="auto"/>
-          <w:lang w:eastAsia="x-none"/>
-        </w:rPr>
-        <w:t>ством веб-приложений можно считать возможность разработчика вносить и</w:t>
-      </w:r>
-      <w:r>
-        <w:rPr>
-          <w:color w:val="auto"/>
-          <w:lang w:eastAsia="x-none"/>
-        </w:rPr>
-        <w:t>з</w:t>
-      </w:r>
-      <w:r>
-        <w:rPr>
-          <w:color w:val="auto"/>
-          <w:lang w:eastAsia="x-none"/>
-        </w:rPr>
-        <w:t xml:space="preserve">менение в приложение  по </w:t>
+        <w:t xml:space="preserve"> приложениям. Веб-приложение может решить проблему синхронизации при использовании разных устройств для чтения, предоставляя единый интерфейс для любых устройств, учитывая при этом особенности управления и разное разрешение экранов. Другим преимуществом веб-приложений можно считать возможность разработчика вносить изменение в приложение  по </w:t>
       </w:r>
       <w:r>
         <w:rPr>
@@ -343,6 +124,395 @@
         <w:lastRenderedPageBreak/>
         <w:t>функционалу, стабильности работы, внешнего вида и любые другие, без необходимости в обновлении ПО пользователем.</w:t>
       </w:r>
+    </w:p>
+    <w:p>
+      <w:pPr>
+        <w:shd w:val="clear" w:color="auto" w:fill="FFFFFF"/>
+        <w:spacing w:after="0" w:line="360" w:lineRule="auto"/>
+        <w:ind w:firstLine="709"/>
+        <w:jc w:val="both"/>
+        <w:rPr>
+          <w:iCs/>
+          <w:color w:val="auto"/>
+        </w:rPr>
+      </w:pPr>
+      <w:r>
+        <w:rPr>
+          <w:iCs/>
+          <w:color w:val="auto"/>
+        </w:rPr>
+        <w:t xml:space="preserve">Целью </w:t>
+      </w:r>
+      <w:r>
+        <w:rPr>
+          <w:iCs/>
+          <w:color w:val="auto"/>
+        </w:rPr>
+        <w:t>дипломной</w:t>
+      </w:r>
+      <w:r>
+        <w:rPr>
+          <w:iCs/>
+          <w:color w:val="auto"/>
+        </w:rPr>
+        <w:t xml:space="preserve"> работы является разработка веб-приложения для чтения электронных книг на любых современных устройствах, которые для этого по</w:t>
+      </w:r>
+      <w:r>
+        <w:rPr>
+          <w:iCs/>
+          <w:color w:val="auto"/>
+        </w:rPr>
+        <w:t>д</w:t>
+      </w:r>
+      <w:r>
+        <w:rPr>
+          <w:iCs/>
+          <w:color w:val="auto"/>
+        </w:rPr>
+        <w:t>ходят. Благодаря приложению доступ ко всем загруженным книгам может быть осуществлен с любого устройства имеющего доступ в интернет.</w:t>
+      </w:r>
+    </w:p>
+    <w:p>
+      <w:pPr>
+        <w:shd w:val="clear" w:color="auto" w:fill="FFFFFF"/>
+        <w:spacing w:after="0" w:line="360" w:lineRule="auto"/>
+        <w:ind w:firstLine="709"/>
+        <w:jc w:val="both"/>
+        <w:rPr>
+          <w:iCs/>
+          <w:color w:val="auto"/>
+        </w:rPr>
+      </w:pPr>
+      <w:r>
+        <w:rPr>
+          <w:iCs/>
+          <w:color w:val="auto"/>
+        </w:rPr>
+        <w:t>Для разработки программного обеспечения, которое бы учитывало оп</w:t>
+      </w:r>
+      <w:r>
+        <w:rPr>
+          <w:iCs/>
+          <w:color w:val="auto"/>
+        </w:rPr>
+        <w:t>и</w:t>
+      </w:r>
+      <w:r>
+        <w:rPr>
+          <w:iCs/>
+          <w:color w:val="auto"/>
+        </w:rPr>
+        <w:t>санные недостатки существующих решений, необходимо:</w:t>
+      </w:r>
+    </w:p>
+    <w:p>
+      <w:pPr>
+        <w:pStyle w:val="a3"/>
+        <w:widowControl/>
+        <w:numPr>
+          <w:ilvl w:val="0"/>
+          <w:numId w:val="8"/>
+        </w:numPr>
+        <w:tabs>
+          <w:tab w:val="clear" w:pos="2394"/>
+        </w:tabs>
+        <w:suppressAutoHyphens w:val="0"/>
+        <w:spacing w:line="360" w:lineRule="auto"/>
+        <w:ind w:left="0" w:right="-81" w:firstLine="851"/>
+        <w:contextualSpacing/>
+        <w:jc w:val="both"/>
+        <w:rPr>
+          <w:kern w:val="0"/>
+          <w:sz w:val="28"/>
+          <w:szCs w:val="28"/>
+          <w:lang w:eastAsia="ru-RU" w:bidi="ar-SA"/>
+        </w:rPr>
+      </w:pPr>
+      <w:r>
+        <w:rPr>
+          <w:kern w:val="0"/>
+          <w:sz w:val="28"/>
+          <w:szCs w:val="28"/>
+          <w:lang w:eastAsia="ru-RU" w:bidi="ar-SA"/>
+        </w:rPr>
+        <w:t>провести обзор веб-приложений, которые предоставляют интерфейс для чтения книг;</w:t>
+      </w:r>
+    </w:p>
+    <w:p>
+      <w:pPr>
+        <w:pStyle w:val="a3"/>
+        <w:widowControl/>
+        <w:numPr>
+          <w:ilvl w:val="0"/>
+          <w:numId w:val="8"/>
+        </w:numPr>
+        <w:tabs>
+          <w:tab w:val="clear" w:pos="2394"/>
+        </w:tabs>
+        <w:suppressAutoHyphens w:val="0"/>
+        <w:spacing w:line="360" w:lineRule="auto"/>
+        <w:ind w:left="0" w:right="-81" w:firstLine="851"/>
+        <w:contextualSpacing/>
+        <w:jc w:val="both"/>
+        <w:rPr>
+          <w:kern w:val="0"/>
+          <w:sz w:val="28"/>
+          <w:szCs w:val="28"/>
+          <w:lang w:eastAsia="ru-RU" w:bidi="ar-SA"/>
+        </w:rPr>
+      </w:pPr>
+      <w:r>
+        <w:rPr>
+          <w:kern w:val="0"/>
+          <w:sz w:val="28"/>
+          <w:szCs w:val="28"/>
+          <w:lang w:eastAsia="ru-RU" w:bidi="ar-SA"/>
+        </w:rPr>
+        <w:t>провести обзор популярных форматов электронных книг;</w:t>
+      </w:r>
+    </w:p>
+    <w:p>
+      <w:pPr>
+        <w:pStyle w:val="a3"/>
+        <w:widowControl/>
+        <w:numPr>
+          <w:ilvl w:val="0"/>
+          <w:numId w:val="8"/>
+        </w:numPr>
+        <w:tabs>
+          <w:tab w:val="clear" w:pos="2394"/>
+        </w:tabs>
+        <w:suppressAutoHyphens w:val="0"/>
+        <w:spacing w:line="360" w:lineRule="auto"/>
+        <w:ind w:left="0" w:right="-81" w:firstLine="851"/>
+        <w:contextualSpacing/>
+        <w:jc w:val="both"/>
+        <w:rPr>
+          <w:kern w:val="0"/>
+          <w:sz w:val="28"/>
+          <w:szCs w:val="28"/>
+          <w:lang w:eastAsia="ru-RU" w:bidi="ar-SA"/>
+        </w:rPr>
+      </w:pPr>
+      <w:r>
+        <w:rPr>
+          <w:kern w:val="0"/>
+          <w:sz w:val="28"/>
+          <w:szCs w:val="28"/>
+          <w:lang w:eastAsia="ru-RU" w:bidi="ar-SA"/>
+        </w:rPr>
+        <w:t>провести обзор документации выбранных форматов;</w:t>
+      </w:r>
+    </w:p>
+    <w:p>
+      <w:pPr>
+        <w:pStyle w:val="a3"/>
+        <w:widowControl/>
+        <w:numPr>
+          <w:ilvl w:val="0"/>
+          <w:numId w:val="8"/>
+        </w:numPr>
+        <w:tabs>
+          <w:tab w:val="clear" w:pos="2394"/>
+        </w:tabs>
+        <w:suppressAutoHyphens w:val="0"/>
+        <w:spacing w:line="360" w:lineRule="auto"/>
+        <w:ind w:left="0" w:right="-81" w:firstLine="851"/>
+        <w:contextualSpacing/>
+        <w:jc w:val="both"/>
+        <w:rPr>
+          <w:kern w:val="0"/>
+          <w:sz w:val="28"/>
+          <w:szCs w:val="28"/>
+          <w:lang w:eastAsia="ru-RU" w:bidi="ar-SA"/>
+        </w:rPr>
+      </w:pPr>
+      <w:r>
+        <w:rPr>
+          <w:kern w:val="0"/>
+          <w:sz w:val="28"/>
+          <w:szCs w:val="28"/>
+          <w:lang w:eastAsia="ru-RU" w:bidi="ar-SA"/>
+        </w:rPr>
+        <w:t>разработать структуру базы данных;</w:t>
+      </w:r>
+    </w:p>
+    <w:p>
+      <w:pPr>
+        <w:pStyle w:val="a3"/>
+        <w:widowControl/>
+        <w:numPr>
+          <w:ilvl w:val="0"/>
+          <w:numId w:val="8"/>
+        </w:numPr>
+        <w:tabs>
+          <w:tab w:val="clear" w:pos="2394"/>
+        </w:tabs>
+        <w:suppressAutoHyphens w:val="0"/>
+        <w:spacing w:line="360" w:lineRule="auto"/>
+        <w:ind w:left="0" w:right="-81" w:firstLine="851"/>
+        <w:contextualSpacing/>
+        <w:jc w:val="both"/>
+        <w:rPr>
+          <w:kern w:val="0"/>
+          <w:sz w:val="28"/>
+          <w:szCs w:val="28"/>
+          <w:lang w:eastAsia="ru-RU" w:bidi="ar-SA"/>
+        </w:rPr>
+      </w:pPr>
+      <w:r>
+        <w:rPr>
+          <w:kern w:val="0"/>
+          <w:sz w:val="28"/>
+          <w:szCs w:val="28"/>
+          <w:lang w:eastAsia="ru-RU" w:bidi="ar-SA"/>
+        </w:rPr>
+        <w:t>разработать UI-компоненты веб-интерфейса;</w:t>
+      </w:r>
+    </w:p>
+    <w:p>
+      <w:pPr>
+        <w:pStyle w:val="a3"/>
+        <w:widowControl/>
+        <w:numPr>
+          <w:ilvl w:val="0"/>
+          <w:numId w:val="8"/>
+        </w:numPr>
+        <w:tabs>
+          <w:tab w:val="clear" w:pos="2394"/>
+        </w:tabs>
+        <w:suppressAutoHyphens w:val="0"/>
+        <w:spacing w:line="360" w:lineRule="auto"/>
+        <w:ind w:left="0" w:right="-81" w:firstLine="851"/>
+        <w:contextualSpacing/>
+        <w:jc w:val="both"/>
+        <w:rPr>
+          <w:kern w:val="0"/>
+          <w:sz w:val="28"/>
+          <w:szCs w:val="28"/>
+          <w:lang w:eastAsia="ru-RU" w:bidi="ar-SA"/>
+        </w:rPr>
+      </w:pPr>
+      <w:r>
+        <w:rPr>
+          <w:kern w:val="0"/>
+          <w:sz w:val="28"/>
+          <w:szCs w:val="28"/>
+          <w:lang w:eastAsia="ru-RU" w:bidi="ar-SA"/>
+        </w:rPr>
+        <w:t>определиться с архитектурой клиентской части веб-приложения;</w:t>
+      </w:r>
+    </w:p>
+    <w:p>
+      <w:pPr>
+        <w:pStyle w:val="a3"/>
+        <w:widowControl/>
+        <w:numPr>
+          <w:ilvl w:val="0"/>
+          <w:numId w:val="8"/>
+        </w:numPr>
+        <w:tabs>
+          <w:tab w:val="clear" w:pos="2394"/>
+        </w:tabs>
+        <w:suppressAutoHyphens w:val="0"/>
+        <w:spacing w:line="360" w:lineRule="auto"/>
+        <w:ind w:left="0" w:right="-81" w:firstLine="851"/>
+        <w:contextualSpacing/>
+        <w:jc w:val="both"/>
+        <w:rPr>
+          <w:kern w:val="0"/>
+          <w:sz w:val="28"/>
+          <w:szCs w:val="28"/>
+          <w:lang w:eastAsia="ru-RU" w:bidi="ar-SA"/>
+        </w:rPr>
+      </w:pPr>
+      <w:r>
+        <w:rPr>
+          <w:kern w:val="0"/>
+          <w:sz w:val="28"/>
+          <w:szCs w:val="28"/>
+          <w:lang w:eastAsia="ru-RU" w:bidi="ar-SA"/>
+        </w:rPr>
+        <w:t>написать бизнес логику клиентской части веб-приложения;</w:t>
+      </w:r>
+    </w:p>
+    <w:p>
+      <w:pPr>
+        <w:pStyle w:val="a3"/>
+        <w:widowControl/>
+        <w:numPr>
+          <w:ilvl w:val="0"/>
+          <w:numId w:val="8"/>
+        </w:numPr>
+        <w:tabs>
+          <w:tab w:val="clear" w:pos="2394"/>
+        </w:tabs>
+        <w:suppressAutoHyphens w:val="0"/>
+        <w:spacing w:line="360" w:lineRule="auto"/>
+        <w:ind w:left="0" w:right="-81" w:firstLine="851"/>
+        <w:contextualSpacing/>
+        <w:jc w:val="both"/>
+        <w:rPr>
+          <w:kern w:val="0"/>
+          <w:sz w:val="28"/>
+          <w:szCs w:val="28"/>
+          <w:lang w:eastAsia="ru-RU" w:bidi="ar-SA"/>
+        </w:rPr>
+      </w:pPr>
+      <w:r>
+        <w:rPr>
+          <w:kern w:val="0"/>
+          <w:sz w:val="28"/>
+          <w:szCs w:val="28"/>
+          <w:lang w:eastAsia="ru-RU" w:bidi="ar-SA"/>
+        </w:rPr>
+        <w:t>определиться с архитектурой серверной части веб-приложения;</w:t>
+      </w:r>
+    </w:p>
+    <w:p>
+      <w:pPr>
+        <w:pStyle w:val="a3"/>
+        <w:widowControl/>
+        <w:numPr>
+          <w:ilvl w:val="0"/>
+          <w:numId w:val="8"/>
+        </w:numPr>
+        <w:tabs>
+          <w:tab w:val="clear" w:pos="2394"/>
+        </w:tabs>
+        <w:suppressAutoHyphens w:val="0"/>
+        <w:spacing w:line="360" w:lineRule="auto"/>
+        <w:ind w:left="0" w:right="-81" w:firstLine="851"/>
+        <w:contextualSpacing/>
+        <w:jc w:val="both"/>
+        <w:rPr>
+          <w:kern w:val="0"/>
+          <w:sz w:val="28"/>
+          <w:szCs w:val="28"/>
+          <w:lang w:eastAsia="ru-RU" w:bidi="ar-SA"/>
+        </w:rPr>
+      </w:pPr>
+      <w:r>
+        <w:rPr>
+          <w:kern w:val="0"/>
+          <w:sz w:val="28"/>
+          <w:szCs w:val="28"/>
+          <w:lang w:eastAsia="ru-RU" w:bidi="ar-SA"/>
+        </w:rPr>
+        <w:t>написать бизнес логику серверной части веб-приложения.</w:t>
+      </w:r>
+    </w:p>
+    <w:p>
+      <w:pPr>
+        <w:shd w:val="clear" w:color="auto" w:fill="FFFFFF"/>
+        <w:spacing w:after="0" w:line="360" w:lineRule="auto"/>
+        <w:ind w:firstLine="709"/>
+        <w:jc w:val="both"/>
+        <w:rPr>
+          <w:color w:val="auto"/>
+          <w:lang w:eastAsia="x-none"/>
+        </w:rPr>
+      </w:pPr>
       <w:r>
         <w:rPr>
           <w:color w:val="auto"/>
@@ -366,8 +536,8 @@
           <w:color w:val="auto"/>
         </w:rPr>
       </w:pPr>
-      <w:bookmarkStart w:id="3" w:name="_Toc1915871"/>
-      <w:bookmarkStart w:id="4" w:name="_Toc1916134"/>
+      <w:bookmarkStart w:id="2" w:name="_Toc1915871"/>
+      <w:bookmarkStart w:id="3" w:name="_Toc1916134"/>
       <w:r>
         <w:rPr>
           <w:rFonts w:ascii="Times New Roman" w:hAnsi="Times New Roman"/>
@@ -376,8 +546,8 @@
         <w:lastRenderedPageBreak/>
         <w:t>АНАЛИЗ</w:t>
       </w:r>
+      <w:bookmarkEnd w:id="2"/>
       <w:bookmarkEnd w:id="3"/>
-      <w:bookmarkEnd w:id="4"/>
     </w:p>
     <w:p>
       <w:pPr>
@@ -406,6 +576,111 @@
     </w:p>
     <w:p>
       <w:pPr>
+        <w:shd w:val="clear" w:color="auto" w:fill="FFFFFF"/>
+        <w:spacing w:line="360" w:lineRule="auto"/>
+        <w:ind w:firstLine="708"/>
+        <w:jc w:val="both"/>
+      </w:pPr>
+      <w:r>
+        <w:rPr>
+          <w:color w:val="auto"/>
+          <w:lang w:eastAsia="x-none"/>
+        </w:rPr>
+        <w:t>В связи с тем, что уже в текущее время люди имеют не одно, а несколько устройств, для чтения они могут выбирать устройство в зависимости от ситу</w:t>
+      </w:r>
+      <w:r>
+        <w:rPr>
+          <w:color w:val="auto"/>
+          <w:lang w:eastAsia="x-none"/>
+        </w:rPr>
+        <w:t>а</w:t>
+      </w:r>
+      <w:r>
+        <w:rPr>
+          <w:color w:val="auto"/>
+          <w:lang w:eastAsia="x-none"/>
+        </w:rPr>
+        <w:t>ции. Например, в метро, где в час пик недостаточно пространства для планшета или электронной книги, самым распространённым устройством является смартфон. На работе или дома удобнее пользоваться компьютером или пла</w:t>
+      </w:r>
+      <w:r>
+        <w:rPr>
+          <w:color w:val="auto"/>
+          <w:lang w:eastAsia="x-none"/>
+        </w:rPr>
+        <w:t>н</w:t>
+      </w:r>
+      <w:r>
+        <w:rPr>
+          <w:color w:val="auto"/>
+          <w:lang w:eastAsia="x-none"/>
+        </w:rPr>
+        <w:t>шетом. При смене устройств возникает необходимость иметь копии книг на каждом устройстве.</w:t>
+      </w:r>
+      <w:r>
+        <w:t xml:space="preserve"> </w:t>
+      </w:r>
+    </w:p>
+    <w:p>
+      <w:pPr>
+        <w:shd w:val="clear" w:color="auto" w:fill="FFFFFF"/>
+        <w:spacing w:line="360" w:lineRule="auto"/>
+        <w:ind w:firstLine="708"/>
+        <w:jc w:val="both"/>
+      </w:pPr>
+      <w:r>
+        <w:t xml:space="preserve">Суть </w:t>
+      </w:r>
+      <w:r>
+        <w:t>разрабатываемого</w:t>
+      </w:r>
+      <w:r>
+        <w:t xml:space="preserve"> приложения </w:t>
+      </w:r>
+      <w:r>
+        <w:t xml:space="preserve">состоит в том, что </w:t>
+      </w:r>
+      <w:r>
+        <w:t xml:space="preserve">бы пользователь имел доступ к большому количеству книг с любого устройства на котором присутствует браузер и доступ в интернет. </w:t>
+      </w:r>
+      <w:r>
+        <w:t>Приложение должно иметь собственный каталог с книг</w:t>
+      </w:r>
+      <w:bookmarkStart w:id="4" w:name="_GoBack"/>
+      <w:bookmarkEnd w:id="4"/>
+      <w:r>
+        <w:t>ами из которых пользователь может выбрать любую, добавить себе в библиотеку и начать читать</w:t>
+      </w:r>
+      <w:r>
+        <w:t>, автоматически должна сохраняться  информация о количестве прочитанных страниц, чтобы при повторном открытии книги она открывалась с того места где пользователь остановился в прошлый раз. Часть книг должна быть доступна только по подписке, а часть бесплатна. Пользователь должен иметь возможность оформить подписку на разные периоды (1 месяц, 3 месяца, 6 месяцев)</w:t>
+      </w:r>
+      <w:r>
+        <w:t xml:space="preserve">. Так же пользователь должен иметь возможность загрузить собственные книги в формате </w:t>
+      </w:r>
+      <w:proofErr w:type="spellStart"/>
+      <w:r>
+        <w:rPr>
+          <w:lang w:val="en-US"/>
+        </w:rPr>
+        <w:t>epub</w:t>
+      </w:r>
+      <w:proofErr w:type="spellEnd"/>
+      <w:r>
+        <w:rPr>
+          <w:lang w:val="en-US"/>
+        </w:rPr>
+        <w:t>.</w:t>
+      </w:r>
+    </w:p>
+    <w:p>
+      <w:pPr>
+        <w:shd w:val="clear" w:color="auto" w:fill="FFFFFF"/>
+        <w:spacing w:line="360" w:lineRule="auto"/>
+        <w:ind w:firstLine="708"/>
+        <w:jc w:val="both"/>
+      </w:pPr>
+    </w:p>
+    <w:p>
+      <w:pPr>
         <w:pStyle w:val="1"/>
         <w:numPr>
           <w:ilvl w:val="1"/>
@@ -431,6 +706,295 @@
     </w:p>
     <w:p>
       <w:pPr>
+        <w:shd w:val="clear" w:color="auto" w:fill="FFFFFF"/>
+        <w:spacing w:line="360" w:lineRule="auto"/>
+        <w:ind w:firstLine="360"/>
+        <w:jc w:val="both"/>
+        <w:rPr>
+          <w:color w:val="auto"/>
+          <w:lang w:eastAsia="x-none"/>
+        </w:rPr>
+      </w:pPr>
+      <w:r>
+        <w:rPr>
+          <w:color w:val="auto"/>
+          <w:lang w:eastAsia="x-none"/>
+        </w:rPr>
+        <w:t xml:space="preserve">На рисунке 2 представлено веб-приложение </w:t>
+      </w:r>
+      <w:proofErr w:type="spellStart"/>
+      <w:r>
+        <w:rPr>
+          <w:color w:val="auto"/>
+          <w:lang w:eastAsia="x-none"/>
+        </w:rPr>
+        <w:t>EpubReader</w:t>
+      </w:r>
+      <w:proofErr w:type="spellEnd"/>
+      <w:r>
+        <w:rPr>
+          <w:color w:val="auto"/>
+          <w:lang w:eastAsia="x-none"/>
+        </w:rPr>
+        <w:t>. Пр</w:t>
+      </w:r>
+      <w:r>
+        <w:rPr>
+          <w:color w:val="auto"/>
+          <w:lang w:eastAsia="x-none"/>
+        </w:rPr>
+        <w:t>и</w:t>
+      </w:r>
+      <w:r>
+        <w:rPr>
+          <w:color w:val="auto"/>
+          <w:lang w:eastAsia="x-none"/>
+        </w:rPr>
+        <w:t>ложение довольно простое в использовании. Оно не имеет своей библиотеки, но позволяет пользователю загружать любую книгу и читать её онлайн.</w:t>
+      </w:r>
+    </w:p>
+    <w:p>
+      <w:pPr>
+        <w:pStyle w:val="a3"/>
+        <w:tabs>
+          <w:tab w:val="left" w:pos="4536"/>
+        </w:tabs>
+        <w:spacing w:line="360" w:lineRule="auto"/>
+        <w:jc w:val="center"/>
+        <w:rPr>
+          <w:noProof/>
+        </w:rPr>
+      </w:pPr>
+      <w:r>
+        <w:rPr>
+          <w:noProof/>
+        </w:rPr>
+        <w:lastRenderedPageBreak/>
+        <w:drawing>
+          <wp:inline distT="0" distB="0" distL="0" distR="0" wp14:anchorId="1CD6B40E" wp14:editId="5667F1E2">
+            <wp:extent cx="3403600" cy="1663700"/>
+            <wp:effectExtent l="0" t="0" r="0" b="12700"/>
+            <wp:docPr id="2" name="Изображение 2"/>
+            <wp:cNvGraphicFramePr>
+              <a:graphicFrameLocks xmlns:a="http://schemas.openxmlformats.org/drawingml/2006/main" noChangeAspect="1"/>
+            </wp:cNvGraphicFramePr>
+            <a:graphic xmlns:a="http://schemas.openxmlformats.org/drawingml/2006/main">
+              <a:graphicData uri="http://schemas.openxmlformats.org/drawingml/2006/picture">
+                <pic:pic xmlns:pic="http://schemas.openxmlformats.org/drawingml/2006/picture">
+                  <pic:nvPicPr>
+                    <pic:cNvPr id="0" name="Picture 2"/>
+                    <pic:cNvPicPr>
+                      <a:picLocks noChangeAspect="1" noChangeArrowheads="1"/>
+                    </pic:cNvPicPr>
+                  </pic:nvPicPr>
+                  <pic:blipFill>
+                    <a:blip r:embed="rId5">
+                      <a:extLst>
+                        <a:ext uri="{28A0092B-C50C-407E-A947-70E740481C1C}">
+                          <a14:useLocalDpi xmlns:a14="http://schemas.microsoft.com/office/drawing/2010/main" val="0"/>
+                        </a:ext>
+                      </a:extLst>
+                    </a:blip>
+                    <a:srcRect/>
+                    <a:stretch>
+                      <a:fillRect/>
+                    </a:stretch>
+                  </pic:blipFill>
+                  <pic:spPr bwMode="auto">
+                    <a:xfrm>
+                      <a:off x="0" y="0"/>
+                      <a:ext cx="3403600" cy="1663700"/>
+                    </a:xfrm>
+                    <a:prstGeom prst="rect">
+                      <a:avLst/>
+                    </a:prstGeom>
+                    <a:noFill/>
+                    <a:ln>
+                      <a:noFill/>
+                    </a:ln>
+                  </pic:spPr>
+                </pic:pic>
+              </a:graphicData>
+            </a:graphic>
+          </wp:inline>
+        </w:drawing>
+      </w:r>
+    </w:p>
+    <w:p>
+      <w:pPr>
+        <w:tabs>
+          <w:tab w:val="left" w:pos="4536"/>
+        </w:tabs>
+        <w:spacing w:line="360" w:lineRule="auto"/>
+        <w:ind w:left="360"/>
+        <w:jc w:val="center"/>
+        <w:rPr>
+          <w:noProof/>
+        </w:rPr>
+      </w:pPr>
+      <w:r>
+        <w:rPr>
+          <w:noProof/>
+        </w:rPr>
+        <w:t xml:space="preserve">Рисунок </w:t>
+      </w:r>
+      <w:r>
+        <w:rPr>
+          <w:noProof/>
+        </w:rPr>
+        <w:t>1</w:t>
+      </w:r>
+      <w:r>
+        <w:rPr>
+          <w:noProof/>
+        </w:rPr>
+        <w:t xml:space="preserve"> – EpubReader</w:t>
+      </w:r>
+    </w:p>
+    <w:p>
+      <w:pPr>
+        <w:tabs>
+          <w:tab w:val="left" w:pos="4536"/>
+        </w:tabs>
+        <w:spacing w:line="360" w:lineRule="auto"/>
+        <w:jc w:val="both"/>
+        <w:rPr>
+          <w:noProof/>
+        </w:rPr>
+      </w:pPr>
+      <w:r>
+        <w:rPr>
+          <w:noProof/>
+        </w:rPr>
+        <w:t xml:space="preserve">На рисунке 3 представлено веб-приложение </w:t>
+      </w:r>
+      <w:r>
+        <w:rPr>
+          <w:noProof/>
+          <w:lang w:val="en-US"/>
+        </w:rPr>
+        <w:t>bookmate</w:t>
+      </w:r>
+      <w:r>
+        <w:rPr>
+          <w:noProof/>
+        </w:rPr>
+        <w:t>. Данное приложение имеет так же загружаемую на устройство версию. В приложении нет возможности загружать собственные книги, но есть огромная библиотека свыше 65000 наименований</w:t>
+      </w:r>
+    </w:p>
+    <w:p>
+      <w:pPr>
+        <w:pStyle w:val="a3"/>
+        <w:tabs>
+          <w:tab w:val="left" w:pos="4536"/>
+        </w:tabs>
+        <w:spacing w:line="360" w:lineRule="auto"/>
+        <w:jc w:val="center"/>
+        <w:rPr>
+          <w:noProof/>
+        </w:rPr>
+      </w:pPr>
+      <w:r>
+        <w:rPr>
+          <w:noProof/>
+        </w:rPr>
+        <w:drawing>
+          <wp:inline distT="0" distB="0" distL="0" distR="0" wp14:anchorId="73C6434A" wp14:editId="4F111457">
+            <wp:extent cx="4140200" cy="2540000"/>
+            <wp:effectExtent l="0" t="0" r="0" b="0"/>
+            <wp:docPr id="1" name="Изображение 1"/>
+            <wp:cNvGraphicFramePr>
+              <a:graphicFrameLocks xmlns:a="http://schemas.openxmlformats.org/drawingml/2006/main" noChangeAspect="1"/>
+            </wp:cNvGraphicFramePr>
+            <a:graphic xmlns:a="http://schemas.openxmlformats.org/drawingml/2006/main">
+              <a:graphicData uri="http://schemas.openxmlformats.org/drawingml/2006/picture">
+                <pic:pic xmlns:pic="http://schemas.openxmlformats.org/drawingml/2006/picture">
+                  <pic:nvPicPr>
+                    <pic:cNvPr id="0" name="Picture 1"/>
+                    <pic:cNvPicPr>
+                      <a:picLocks noChangeAspect="1" noChangeArrowheads="1"/>
+                    </pic:cNvPicPr>
+                  </pic:nvPicPr>
+                  <pic:blipFill>
+                    <a:blip r:embed="rId6">
+                      <a:extLst>
+                        <a:ext uri="{28A0092B-C50C-407E-A947-70E740481C1C}">
+                          <a14:useLocalDpi xmlns:a14="http://schemas.microsoft.com/office/drawing/2010/main" val="0"/>
+                        </a:ext>
+                      </a:extLst>
+                    </a:blip>
+                    <a:srcRect/>
+                    <a:stretch>
+                      <a:fillRect/>
+                    </a:stretch>
+                  </pic:blipFill>
+                  <pic:spPr bwMode="auto">
+                    <a:xfrm>
+                      <a:off x="0" y="0"/>
+                      <a:ext cx="4140200" cy="2540000"/>
+                    </a:xfrm>
+                    <a:prstGeom prst="rect">
+                      <a:avLst/>
+                    </a:prstGeom>
+                    <a:noFill/>
+                    <a:ln>
+                      <a:noFill/>
+                    </a:ln>
+                  </pic:spPr>
+                </pic:pic>
+              </a:graphicData>
+            </a:graphic>
+          </wp:inline>
+        </w:drawing>
+      </w:r>
+    </w:p>
+    <w:p>
+      <w:pPr>
+        <w:pStyle w:val="a3"/>
+        <w:tabs>
+          <w:tab w:val="left" w:pos="4536"/>
+        </w:tabs>
+        <w:spacing w:line="360" w:lineRule="auto"/>
+        <w:jc w:val="center"/>
+        <w:rPr>
+          <w:noProof/>
+          <w:sz w:val="28"/>
+          <w:szCs w:val="28"/>
+        </w:rPr>
+      </w:pPr>
+      <w:r>
+        <w:rPr>
+          <w:noProof/>
+          <w:sz w:val="28"/>
+          <w:szCs w:val="28"/>
+        </w:rPr>
+        <w:t>Рисунок 3</w:t>
+      </w:r>
+      <w:r>
+        <w:rPr>
+          <w:noProof/>
+          <w:sz w:val="28"/>
+          <w:szCs w:val="28"/>
+        </w:rPr>
+        <w:t xml:space="preserve"> </w:t>
+      </w:r>
+      <w:r>
+        <w:rPr>
+          <w:noProof/>
+        </w:rPr>
+        <w:t xml:space="preserve">– </w:t>
+      </w:r>
+      <w:r>
+        <w:rPr>
+          <w:noProof/>
+          <w:sz w:val="28"/>
+          <w:szCs w:val="28"/>
+        </w:rPr>
+        <w:t>bookmate</w:t>
+      </w:r>
+    </w:p>
+    <w:p>
+      <w:pPr>
         <w:pStyle w:val="1"/>
         <w:numPr>
           <w:ilvl w:val="1"/>
@@ -453,14 +1017,431 @@
         </w:rPr>
         <w:t>Обзор технологий разработки веб-приложений</w:t>
       </w:r>
-      <w:r>
-        <w:rPr>
-          <w:rFonts w:ascii="Times New Roman" w:hAnsi="Times New Roman"/>
-          <w:color w:val="auto"/>
-          <w:lang w:val="ru-RU"/>
+    </w:p>
+    <w:p>
+      <w:pPr>
+        <w:widowControl w:val="0"/>
+        <w:tabs>
+          <w:tab w:val="left" w:pos="4536"/>
+        </w:tabs>
+        <w:spacing w:after="0" w:line="360" w:lineRule="auto"/>
+        <w:ind w:firstLine="709"/>
+        <w:jc w:val="both"/>
+        <w:rPr>
+          <w:noProof/>
+        </w:rPr>
+      </w:pPr>
+      <w:r>
+        <w:rPr>
+          <w:noProof/>
+        </w:rPr>
+        <w:t xml:space="preserve">На сегодняшний день существует два принципиальных подхода к созданию веб-приложений: традиционные веб-приложения, большая часть логики которых выполняется на сервере, а также одностраничные приложения, логика пользовательского интерфейса которых выполняется преимущественно в веб-браузере, а взаимодействие с веб-сервером осуществляется главным образом через веб-API. Также возможен гибридный подход, при котором в простейшем случае в рамках крупного традиционного </w:t>
+      </w:r>
+      <w:r>
+        <w:rPr>
+          <w:noProof/>
+        </w:rPr>
+        <w:lastRenderedPageBreak/>
+        <w:t>веб-приложения размещаются одно или несколько полнофункциональных подчиненных приложений, построенных на основе одностраничной модели.</w:t>
+      </w:r>
+    </w:p>
+    <w:p>
+      <w:pPr>
+        <w:widowControl w:val="0"/>
+        <w:tabs>
+          <w:tab w:val="left" w:pos="4536"/>
+        </w:tabs>
+        <w:spacing w:after="0" w:line="360" w:lineRule="auto"/>
+        <w:ind w:firstLine="709"/>
+        <w:jc w:val="both"/>
+        <w:rPr>
+          <w:noProof/>
+        </w:rPr>
+      </w:pPr>
+      <w:r>
+        <w:rPr>
+          <w:noProof/>
+        </w:rPr>
+        <w:t>Традиционные веб-приложения обычно используются в следующих случаях:</w:t>
+      </w:r>
+    </w:p>
+    <w:p>
+      <w:pPr>
+        <w:pStyle w:val="a3"/>
+        <w:widowControl/>
+        <w:numPr>
+          <w:ilvl w:val="0"/>
+          <w:numId w:val="8"/>
+        </w:numPr>
+        <w:tabs>
+          <w:tab w:val="clear" w:pos="2394"/>
+        </w:tabs>
+        <w:suppressAutoHyphens w:val="0"/>
+        <w:spacing w:line="360" w:lineRule="auto"/>
+        <w:ind w:left="0" w:right="-81" w:firstLine="851"/>
+        <w:contextualSpacing/>
+        <w:jc w:val="both"/>
+        <w:rPr>
+          <w:kern w:val="0"/>
+          <w:sz w:val="28"/>
+          <w:szCs w:val="28"/>
+          <w:lang w:eastAsia="ru-RU" w:bidi="ar-SA"/>
+        </w:rPr>
+      </w:pPr>
+      <w:r>
+        <w:rPr>
+          <w:kern w:val="0"/>
+          <w:sz w:val="28"/>
+          <w:szCs w:val="28"/>
+          <w:lang w:eastAsia="ru-RU" w:bidi="ar-SA"/>
+        </w:rPr>
+        <w:t>На стороне клиента к приложению применяются минимальные требования, например, используются только функции чтения.</w:t>
+      </w:r>
+    </w:p>
+    <w:p>
+      <w:pPr>
+        <w:pStyle w:val="a3"/>
+        <w:widowControl/>
+        <w:numPr>
+          <w:ilvl w:val="0"/>
+          <w:numId w:val="8"/>
+        </w:numPr>
+        <w:tabs>
+          <w:tab w:val="clear" w:pos="2394"/>
+        </w:tabs>
+        <w:suppressAutoHyphens w:val="0"/>
+        <w:spacing w:line="360" w:lineRule="auto"/>
+        <w:ind w:left="0" w:right="-81" w:firstLine="851"/>
+        <w:contextualSpacing/>
+        <w:jc w:val="both"/>
+        <w:rPr>
+          <w:kern w:val="0"/>
+          <w:sz w:val="28"/>
+          <w:szCs w:val="28"/>
+          <w:lang w:eastAsia="ru-RU" w:bidi="ar-SA"/>
+        </w:rPr>
+      </w:pPr>
+      <w:r>
+        <w:rPr>
+          <w:kern w:val="0"/>
+          <w:sz w:val="28"/>
+          <w:szCs w:val="28"/>
+          <w:lang w:eastAsia="ru-RU" w:bidi="ar-SA"/>
+        </w:rPr>
+        <w:t xml:space="preserve">Приложение должно работать в браузерах без поддержки </w:t>
+      </w:r>
+      <w:proofErr w:type="spellStart"/>
+      <w:r>
+        <w:rPr>
+          <w:kern w:val="0"/>
+          <w:sz w:val="28"/>
+          <w:szCs w:val="28"/>
+          <w:lang w:eastAsia="ru-RU" w:bidi="ar-SA"/>
+        </w:rPr>
+        <w:t>JavaScript</w:t>
+      </w:r>
+      <w:proofErr w:type="spellEnd"/>
+      <w:r>
+        <w:rPr>
+          <w:kern w:val="0"/>
+          <w:sz w:val="28"/>
+          <w:szCs w:val="28"/>
+          <w:lang w:eastAsia="ru-RU" w:bidi="ar-SA"/>
+        </w:rPr>
+        <w:t>.</w:t>
+      </w:r>
+    </w:p>
+    <w:p>
+      <w:pPr>
+        <w:pStyle w:val="a3"/>
+        <w:widowControl/>
+        <w:numPr>
+          <w:ilvl w:val="0"/>
+          <w:numId w:val="8"/>
+        </w:numPr>
+        <w:tabs>
+          <w:tab w:val="clear" w:pos="2394"/>
+        </w:tabs>
+        <w:suppressAutoHyphens w:val="0"/>
+        <w:spacing w:line="360" w:lineRule="auto"/>
+        <w:ind w:left="0" w:right="-81" w:firstLine="851"/>
+        <w:contextualSpacing/>
+        <w:jc w:val="both"/>
+        <w:rPr>
+          <w:kern w:val="0"/>
+          <w:sz w:val="28"/>
+          <w:szCs w:val="28"/>
+          <w:lang w:eastAsia="ru-RU" w:bidi="ar-SA"/>
+        </w:rPr>
+      </w:pPr>
+      <w:r>
+        <w:rPr>
+          <w:kern w:val="0"/>
+          <w:sz w:val="28"/>
+          <w:szCs w:val="28"/>
+          <w:lang w:eastAsia="ru-RU" w:bidi="ar-SA"/>
+        </w:rPr>
+        <w:t xml:space="preserve">Ваша команда не знакома с принципами разработки на </w:t>
+      </w:r>
+      <w:proofErr w:type="spellStart"/>
+      <w:r>
+        <w:rPr>
+          <w:kern w:val="0"/>
+          <w:sz w:val="28"/>
+          <w:szCs w:val="28"/>
+          <w:lang w:eastAsia="ru-RU" w:bidi="ar-SA"/>
+        </w:rPr>
+        <w:t>JavaScript</w:t>
+      </w:r>
+      <w:proofErr w:type="spellEnd"/>
+      <w:r>
+        <w:rPr>
+          <w:kern w:val="0"/>
+          <w:sz w:val="28"/>
+          <w:szCs w:val="28"/>
+          <w:lang w:eastAsia="ru-RU" w:bidi="ar-SA"/>
+        </w:rPr>
+        <w:t xml:space="preserve"> или </w:t>
+      </w:r>
+      <w:proofErr w:type="spellStart"/>
+      <w:r>
+        <w:rPr>
+          <w:kern w:val="0"/>
+          <w:sz w:val="28"/>
+          <w:szCs w:val="28"/>
+          <w:lang w:eastAsia="ru-RU" w:bidi="ar-SA"/>
+        </w:rPr>
+        <w:t>TypeScript</w:t>
+      </w:r>
+      <w:proofErr w:type="spellEnd"/>
+      <w:r>
+        <w:rPr>
+          <w:kern w:val="0"/>
+          <w:sz w:val="28"/>
+          <w:szCs w:val="28"/>
+          <w:lang w:eastAsia="ru-RU" w:bidi="ar-SA"/>
+        </w:rPr>
+        <w:t>.</w:t>
+      </w:r>
+    </w:p>
+    <w:p>
+      <w:pPr>
+        <w:widowControl w:val="0"/>
+        <w:tabs>
+          <w:tab w:val="left" w:pos="4536"/>
+        </w:tabs>
+        <w:spacing w:after="0" w:line="360" w:lineRule="auto"/>
+        <w:ind w:firstLine="709"/>
+        <w:jc w:val="both"/>
+        <w:rPr>
+          <w:noProof/>
+        </w:rPr>
+      </w:pPr>
+      <w:r>
+        <w:rPr>
+          <w:noProof/>
+        </w:rPr>
+        <w:t>Одностраничные приложения рекомендуется применять в следующих случаях:</w:t>
+      </w:r>
+    </w:p>
+    <w:p>
+      <w:pPr>
+        <w:pStyle w:val="a3"/>
+        <w:widowControl/>
+        <w:numPr>
+          <w:ilvl w:val="0"/>
+          <w:numId w:val="8"/>
+        </w:numPr>
+        <w:tabs>
+          <w:tab w:val="clear" w:pos="2394"/>
+        </w:tabs>
+        <w:suppressAutoHyphens w:val="0"/>
+        <w:spacing w:line="360" w:lineRule="auto"/>
+        <w:ind w:left="0" w:right="-81" w:firstLine="851"/>
+        <w:contextualSpacing/>
+        <w:jc w:val="both"/>
+        <w:rPr>
+          <w:kern w:val="0"/>
+          <w:sz w:val="28"/>
+          <w:szCs w:val="28"/>
+          <w:lang w:eastAsia="ru-RU" w:bidi="ar-SA"/>
+        </w:rPr>
+      </w:pPr>
+      <w:r>
+        <w:rPr>
+          <w:kern w:val="0"/>
+          <w:sz w:val="28"/>
+          <w:szCs w:val="28"/>
+          <w:lang w:eastAsia="ru-RU" w:bidi="ar-SA"/>
+        </w:rPr>
+        <w:t>В приложении требуется полнофункциональный пользовательский интерфейс.</w:t>
+      </w:r>
+    </w:p>
+    <w:p>
+      <w:pPr>
+        <w:pStyle w:val="a3"/>
+        <w:widowControl/>
+        <w:numPr>
+          <w:ilvl w:val="0"/>
+          <w:numId w:val="8"/>
+        </w:numPr>
+        <w:tabs>
+          <w:tab w:val="clear" w:pos="2394"/>
+        </w:tabs>
+        <w:suppressAutoHyphens w:val="0"/>
+        <w:spacing w:line="360" w:lineRule="auto"/>
+        <w:ind w:left="0" w:right="-81" w:firstLine="851"/>
+        <w:contextualSpacing/>
+        <w:jc w:val="both"/>
+        <w:rPr>
+          <w:kern w:val="0"/>
+          <w:sz w:val="28"/>
+          <w:szCs w:val="28"/>
+          <w:lang w:eastAsia="ru-RU" w:bidi="ar-SA"/>
+        </w:rPr>
+      </w:pPr>
+      <w:r>
+        <w:rPr>
+          <w:kern w:val="0"/>
+          <w:sz w:val="28"/>
+          <w:szCs w:val="28"/>
+          <w:lang w:eastAsia="ru-RU" w:bidi="ar-SA"/>
+        </w:rPr>
+        <w:t xml:space="preserve">Ваша команда знакома с принципами разработки на </w:t>
+      </w:r>
+      <w:proofErr w:type="spellStart"/>
+      <w:r>
+        <w:rPr>
+          <w:kern w:val="0"/>
+          <w:sz w:val="28"/>
+          <w:szCs w:val="28"/>
+          <w:lang w:eastAsia="ru-RU" w:bidi="ar-SA"/>
+        </w:rPr>
+        <w:t>JavaScript</w:t>
+      </w:r>
+      <w:proofErr w:type="spellEnd"/>
+      <w:r>
+        <w:rPr>
+          <w:kern w:val="0"/>
+          <w:sz w:val="28"/>
+          <w:szCs w:val="28"/>
+          <w:lang w:eastAsia="ru-RU" w:bidi="ar-SA"/>
+        </w:rPr>
+        <w:t xml:space="preserve"> или </w:t>
+      </w:r>
+      <w:proofErr w:type="spellStart"/>
+      <w:r>
+        <w:rPr>
+          <w:kern w:val="0"/>
+          <w:sz w:val="28"/>
+          <w:szCs w:val="28"/>
+          <w:lang w:eastAsia="ru-RU" w:bidi="ar-SA"/>
+        </w:rPr>
+        <w:t>TypeScript</w:t>
+      </w:r>
+      <w:proofErr w:type="spellEnd"/>
+      <w:r>
+        <w:rPr>
+          <w:kern w:val="0"/>
+          <w:sz w:val="28"/>
+          <w:szCs w:val="28"/>
+          <w:lang w:eastAsia="ru-RU" w:bidi="ar-SA"/>
+        </w:rPr>
+        <w:t>.</w:t>
+      </w:r>
+    </w:p>
+    <w:p>
+      <w:pPr>
+        <w:pStyle w:val="a3"/>
+        <w:widowControl/>
+        <w:numPr>
+          <w:ilvl w:val="0"/>
+          <w:numId w:val="8"/>
+        </w:numPr>
+        <w:tabs>
+          <w:tab w:val="clear" w:pos="2394"/>
+        </w:tabs>
+        <w:suppressAutoHyphens w:val="0"/>
+        <w:spacing w:line="360" w:lineRule="auto"/>
+        <w:ind w:left="0" w:right="-81" w:firstLine="851"/>
+        <w:contextualSpacing/>
+        <w:jc w:val="both"/>
+        <w:rPr>
+          <w:kern w:val="0"/>
+          <w:sz w:val="28"/>
+          <w:szCs w:val="28"/>
+          <w:lang w:eastAsia="ru-RU" w:bidi="ar-SA"/>
+        </w:rPr>
+      </w:pPr>
+      <w:r>
+        <w:rPr>
+          <w:kern w:val="0"/>
+          <w:sz w:val="28"/>
+          <w:szCs w:val="28"/>
+          <w:lang w:eastAsia="ru-RU" w:bidi="ar-SA"/>
+        </w:rPr>
+        <w:t>В вашем приложении должен предоставляться API для других внутренних или общедоступных клиентов.</w:t>
+      </w:r>
+    </w:p>
+    <w:p>
+      <w:pPr>
+        <w:widowControl w:val="0"/>
+        <w:tabs>
+          <w:tab w:val="left" w:pos="4536"/>
+        </w:tabs>
+        <w:spacing w:after="0" w:line="360" w:lineRule="auto"/>
+        <w:ind w:firstLine="709"/>
+        <w:jc w:val="both"/>
+        <w:rPr>
+          <w:noProof/>
+        </w:rPr>
+      </w:pPr>
+      <w:r>
+        <w:rPr>
+          <w:noProof/>
+        </w:rPr>
+        <w:t>Кроме того, для работы с платформой одностраничных приложений требуется гораздо больший опыт в построении архитектуры и обеспечении безопасности. Они характеризуются большей частотой обновления и появления новых платформ по сравнению с традиционными веб-приложениями. Кроме того, по сравнению с традиционными веб-приложениями при работе с одностраничными приложениями усложняются настройка процессов автоматизированного построения и развертывания, а также использование таких вариантов развертывания, как контейнеры.</w:t>
+      </w:r>
+    </w:p>
+    <w:p>
+      <w:pPr>
+        <w:widowControl w:val="0"/>
+        <w:tabs>
+          <w:tab w:val="left" w:pos="4536"/>
+        </w:tabs>
+        <w:spacing w:after="0" w:line="360" w:lineRule="auto"/>
+        <w:ind w:firstLine="709"/>
+        <w:jc w:val="both"/>
+        <w:rPr>
+          <w:color w:val="auto"/>
+        </w:rPr>
+      </w:pPr>
+      <w:r>
+        <w:rPr>
+          <w:noProof/>
+        </w:rPr>
+        <w:t>Эти моменты необходимо учитывать, оценивая улучшения модели взаимодействия с пользователем, которые могут дать одностраничные приложения.</w:t>
+      </w:r>
+      <w:r>
+        <w:rPr>
+          <w:color w:val="auto"/>
         </w:rPr>
         <w:t xml:space="preserve"> </w:t>
       </w:r>
+    </w:p>
+    <w:p>
+      <w:pPr>
+        <w:widowControl w:val="0"/>
+        <w:tabs>
+          <w:tab w:val="left" w:pos="4536"/>
+        </w:tabs>
+        <w:spacing w:after="0" w:line="360" w:lineRule="auto"/>
+        <w:ind w:firstLine="709"/>
+        <w:jc w:val="both"/>
+        <w:rPr>
+          <w:noProof/>
+        </w:rPr>
+      </w:pPr>
     </w:p>
     <w:p>
       <w:pPr>
@@ -484,8 +1465,446 @@
           <w:color w:val="auto"/>
           <w:lang w:val="ru-RU"/>
         </w:rPr>
-        <w:t>Подходы к написанию Web-приложений</w:t>
-      </w:r>
+        <w:lastRenderedPageBreak/>
+        <w:t xml:space="preserve">Подходы к написанию </w:t>
+      </w:r>
+      <w:proofErr w:type="spellStart"/>
+      <w:r>
+        <w:rPr>
+          <w:rFonts w:ascii="Times New Roman" w:hAnsi="Times New Roman"/>
+          <w:color w:val="auto"/>
+          <w:lang w:val="ru-RU"/>
+        </w:rPr>
+        <w:t>Web</w:t>
+      </w:r>
+      <w:proofErr w:type="spellEnd"/>
+      <w:r>
+        <w:rPr>
+          <w:rFonts w:ascii="Times New Roman" w:hAnsi="Times New Roman"/>
+          <w:color w:val="auto"/>
+          <w:lang w:val="ru-RU"/>
+        </w:rPr>
+        <w:t>-приложений</w:t>
+      </w:r>
+    </w:p>
+    <w:p>
+      <w:pPr>
+        <w:widowControl w:val="0"/>
+        <w:tabs>
+          <w:tab w:val="left" w:pos="4536"/>
+        </w:tabs>
+        <w:spacing w:after="0" w:line="360" w:lineRule="auto"/>
+        <w:ind w:firstLine="709"/>
+        <w:jc w:val="both"/>
+        <w:rPr>
+          <w:noProof/>
+        </w:rPr>
+      </w:pPr>
+      <w:r>
+        <w:rPr>
+          <w:noProof/>
+        </w:rPr>
+        <w:t>На сегодняшний день существует два принципиальных подхода к созданию веб-приложений: традиционные веб-приложения, большая часть логики которых выполняется на сервере, а также одностраничные приложения, логика пользовательского интерфейса которых выполняется преимущественно в веб-браузере, а взаимодействие с веб-сервером осуществляется главным образом через веб-API. Также возможен гибридный подход, при котором в простейшем случае в рамках крупного традиционного веб-приложения размещаются одно или несколько полнофункциональных подчиненных приложений, построенных на основе одностраничной модели.</w:t>
+      </w:r>
+    </w:p>
+    <w:p>
+      <w:pPr>
+        <w:widowControl w:val="0"/>
+        <w:tabs>
+          <w:tab w:val="left" w:pos="4536"/>
+        </w:tabs>
+        <w:spacing w:after="0" w:line="360" w:lineRule="auto"/>
+        <w:ind w:firstLine="709"/>
+        <w:jc w:val="both"/>
+        <w:rPr>
+          <w:noProof/>
+        </w:rPr>
+      </w:pPr>
+      <w:r>
+        <w:rPr>
+          <w:noProof/>
+        </w:rPr>
+        <w:t>Традиционные веб-приложения обычно используются в следующих случаях:</w:t>
+      </w:r>
+    </w:p>
+    <w:p>
+      <w:pPr>
+        <w:pStyle w:val="a3"/>
+        <w:widowControl/>
+        <w:numPr>
+          <w:ilvl w:val="0"/>
+          <w:numId w:val="8"/>
+        </w:numPr>
+        <w:tabs>
+          <w:tab w:val="clear" w:pos="2394"/>
+        </w:tabs>
+        <w:suppressAutoHyphens w:val="0"/>
+        <w:spacing w:line="360" w:lineRule="auto"/>
+        <w:ind w:left="0" w:right="-81" w:firstLine="851"/>
+        <w:contextualSpacing/>
+        <w:jc w:val="both"/>
+        <w:rPr>
+          <w:kern w:val="0"/>
+          <w:sz w:val="28"/>
+          <w:szCs w:val="28"/>
+          <w:lang w:eastAsia="ru-RU" w:bidi="ar-SA"/>
+        </w:rPr>
+      </w:pPr>
+      <w:r>
+        <w:rPr>
+          <w:kern w:val="0"/>
+          <w:sz w:val="28"/>
+          <w:szCs w:val="28"/>
+          <w:lang w:eastAsia="ru-RU" w:bidi="ar-SA"/>
+        </w:rPr>
+        <w:t>На стороне клиента к приложению применяются минимальные требования, например, используются только функции чтения.</w:t>
+      </w:r>
+    </w:p>
+    <w:p>
+      <w:pPr>
+        <w:pStyle w:val="a3"/>
+        <w:widowControl/>
+        <w:numPr>
+          <w:ilvl w:val="0"/>
+          <w:numId w:val="8"/>
+        </w:numPr>
+        <w:tabs>
+          <w:tab w:val="clear" w:pos="2394"/>
+        </w:tabs>
+        <w:suppressAutoHyphens w:val="0"/>
+        <w:spacing w:line="360" w:lineRule="auto"/>
+        <w:ind w:left="0" w:right="-81" w:firstLine="851"/>
+        <w:contextualSpacing/>
+        <w:jc w:val="both"/>
+        <w:rPr>
+          <w:kern w:val="0"/>
+          <w:sz w:val="28"/>
+          <w:szCs w:val="28"/>
+          <w:lang w:eastAsia="ru-RU" w:bidi="ar-SA"/>
+        </w:rPr>
+      </w:pPr>
+      <w:r>
+        <w:rPr>
+          <w:kern w:val="0"/>
+          <w:sz w:val="28"/>
+          <w:szCs w:val="28"/>
+          <w:lang w:eastAsia="ru-RU" w:bidi="ar-SA"/>
+        </w:rPr>
+        <w:t xml:space="preserve">Приложение должно работать в браузерах без поддержки </w:t>
+      </w:r>
+      <w:proofErr w:type="spellStart"/>
+      <w:r>
+        <w:rPr>
+          <w:kern w:val="0"/>
+          <w:sz w:val="28"/>
+          <w:szCs w:val="28"/>
+          <w:lang w:eastAsia="ru-RU" w:bidi="ar-SA"/>
+        </w:rPr>
+        <w:t>JavaScript</w:t>
+      </w:r>
+      <w:proofErr w:type="spellEnd"/>
+      <w:r>
+        <w:rPr>
+          <w:kern w:val="0"/>
+          <w:sz w:val="28"/>
+          <w:szCs w:val="28"/>
+          <w:lang w:eastAsia="ru-RU" w:bidi="ar-SA"/>
+        </w:rPr>
+        <w:t>.</w:t>
+      </w:r>
+    </w:p>
+    <w:p>
+      <w:pPr>
+        <w:pStyle w:val="a3"/>
+        <w:widowControl/>
+        <w:numPr>
+          <w:ilvl w:val="0"/>
+          <w:numId w:val="8"/>
+        </w:numPr>
+        <w:tabs>
+          <w:tab w:val="clear" w:pos="2394"/>
+        </w:tabs>
+        <w:suppressAutoHyphens w:val="0"/>
+        <w:spacing w:line="360" w:lineRule="auto"/>
+        <w:ind w:left="0" w:right="-81" w:firstLine="851"/>
+        <w:contextualSpacing/>
+        <w:jc w:val="both"/>
+        <w:rPr>
+          <w:kern w:val="0"/>
+          <w:sz w:val="28"/>
+          <w:szCs w:val="28"/>
+          <w:lang w:eastAsia="ru-RU" w:bidi="ar-SA"/>
+        </w:rPr>
+      </w:pPr>
+      <w:r>
+        <w:rPr>
+          <w:kern w:val="0"/>
+          <w:sz w:val="28"/>
+          <w:szCs w:val="28"/>
+          <w:lang w:eastAsia="ru-RU" w:bidi="ar-SA"/>
+        </w:rPr>
+        <w:t xml:space="preserve">Ваша команда не знакома с принципами разработки на </w:t>
+      </w:r>
+      <w:proofErr w:type="spellStart"/>
+      <w:r>
+        <w:rPr>
+          <w:kern w:val="0"/>
+          <w:sz w:val="28"/>
+          <w:szCs w:val="28"/>
+          <w:lang w:eastAsia="ru-RU" w:bidi="ar-SA"/>
+        </w:rPr>
+        <w:t>JavaScript</w:t>
+      </w:r>
+      <w:proofErr w:type="spellEnd"/>
+      <w:r>
+        <w:rPr>
+          <w:kern w:val="0"/>
+          <w:sz w:val="28"/>
+          <w:szCs w:val="28"/>
+          <w:lang w:eastAsia="ru-RU" w:bidi="ar-SA"/>
+        </w:rPr>
+        <w:t xml:space="preserve"> или </w:t>
+      </w:r>
+      <w:proofErr w:type="spellStart"/>
+      <w:r>
+        <w:rPr>
+          <w:kern w:val="0"/>
+          <w:sz w:val="28"/>
+          <w:szCs w:val="28"/>
+          <w:lang w:eastAsia="ru-RU" w:bidi="ar-SA"/>
+        </w:rPr>
+        <w:t>TypeScript</w:t>
+      </w:r>
+      <w:proofErr w:type="spellEnd"/>
+      <w:r>
+        <w:rPr>
+          <w:kern w:val="0"/>
+          <w:sz w:val="28"/>
+          <w:szCs w:val="28"/>
+          <w:lang w:eastAsia="ru-RU" w:bidi="ar-SA"/>
+        </w:rPr>
+        <w:t>.</w:t>
+      </w:r>
+    </w:p>
+    <w:p>
+      <w:pPr>
+        <w:widowControl w:val="0"/>
+        <w:tabs>
+          <w:tab w:val="left" w:pos="4536"/>
+        </w:tabs>
+        <w:spacing w:after="0" w:line="360" w:lineRule="auto"/>
+        <w:ind w:firstLine="709"/>
+        <w:jc w:val="both"/>
+        <w:rPr>
+          <w:noProof/>
+        </w:rPr>
+      </w:pPr>
+      <w:r>
+        <w:rPr>
+          <w:noProof/>
+        </w:rPr>
+        <w:t>Одностраничные приложения рекомендуется применять в следующих случаях:</w:t>
+      </w:r>
+    </w:p>
+    <w:p>
+      <w:pPr>
+        <w:pStyle w:val="a3"/>
+        <w:widowControl/>
+        <w:numPr>
+          <w:ilvl w:val="0"/>
+          <w:numId w:val="8"/>
+        </w:numPr>
+        <w:tabs>
+          <w:tab w:val="clear" w:pos="2394"/>
+        </w:tabs>
+        <w:suppressAutoHyphens w:val="0"/>
+        <w:spacing w:line="360" w:lineRule="auto"/>
+        <w:ind w:left="0" w:right="-81" w:firstLine="851"/>
+        <w:contextualSpacing/>
+        <w:jc w:val="both"/>
+        <w:rPr>
+          <w:kern w:val="0"/>
+          <w:sz w:val="28"/>
+          <w:szCs w:val="28"/>
+          <w:lang w:eastAsia="ru-RU" w:bidi="ar-SA"/>
+        </w:rPr>
+      </w:pPr>
+      <w:r>
+        <w:rPr>
+          <w:kern w:val="0"/>
+          <w:sz w:val="28"/>
+          <w:szCs w:val="28"/>
+          <w:lang w:eastAsia="ru-RU" w:bidi="ar-SA"/>
+        </w:rPr>
+        <w:t>В приложении требуется полнофункциональный пользовательский интерфейс.</w:t>
+      </w:r>
+    </w:p>
+    <w:p>
+      <w:pPr>
+        <w:pStyle w:val="a3"/>
+        <w:widowControl/>
+        <w:numPr>
+          <w:ilvl w:val="0"/>
+          <w:numId w:val="8"/>
+        </w:numPr>
+        <w:tabs>
+          <w:tab w:val="clear" w:pos="2394"/>
+        </w:tabs>
+        <w:suppressAutoHyphens w:val="0"/>
+        <w:spacing w:line="360" w:lineRule="auto"/>
+        <w:ind w:left="0" w:right="-81" w:firstLine="851"/>
+        <w:contextualSpacing/>
+        <w:jc w:val="both"/>
+        <w:rPr>
+          <w:kern w:val="0"/>
+          <w:sz w:val="28"/>
+          <w:szCs w:val="28"/>
+          <w:lang w:eastAsia="ru-RU" w:bidi="ar-SA"/>
+        </w:rPr>
+      </w:pPr>
+      <w:r>
+        <w:rPr>
+          <w:kern w:val="0"/>
+          <w:sz w:val="28"/>
+          <w:szCs w:val="28"/>
+          <w:lang w:eastAsia="ru-RU" w:bidi="ar-SA"/>
+        </w:rPr>
+        <w:t xml:space="preserve">Ваша команда знакома с принципами разработки на </w:t>
+      </w:r>
+      <w:proofErr w:type="spellStart"/>
+      <w:r>
+        <w:rPr>
+          <w:kern w:val="0"/>
+          <w:sz w:val="28"/>
+          <w:szCs w:val="28"/>
+          <w:lang w:eastAsia="ru-RU" w:bidi="ar-SA"/>
+        </w:rPr>
+        <w:t>JavaScript</w:t>
+      </w:r>
+      <w:proofErr w:type="spellEnd"/>
+      <w:r>
+        <w:rPr>
+          <w:kern w:val="0"/>
+          <w:sz w:val="28"/>
+          <w:szCs w:val="28"/>
+          <w:lang w:eastAsia="ru-RU" w:bidi="ar-SA"/>
+        </w:rPr>
+        <w:t xml:space="preserve"> или </w:t>
+      </w:r>
+      <w:proofErr w:type="spellStart"/>
+      <w:r>
+        <w:rPr>
+          <w:kern w:val="0"/>
+          <w:sz w:val="28"/>
+          <w:szCs w:val="28"/>
+          <w:lang w:eastAsia="ru-RU" w:bidi="ar-SA"/>
+        </w:rPr>
+        <w:t>TypeScript</w:t>
+      </w:r>
+      <w:proofErr w:type="spellEnd"/>
+      <w:r>
+        <w:rPr>
+          <w:kern w:val="0"/>
+          <w:sz w:val="28"/>
+          <w:szCs w:val="28"/>
+          <w:lang w:eastAsia="ru-RU" w:bidi="ar-SA"/>
+        </w:rPr>
+        <w:t>.</w:t>
+      </w:r>
+    </w:p>
+    <w:p>
+      <w:pPr>
+        <w:pStyle w:val="a3"/>
+        <w:widowControl/>
+        <w:numPr>
+          <w:ilvl w:val="0"/>
+          <w:numId w:val="8"/>
+        </w:numPr>
+        <w:tabs>
+          <w:tab w:val="clear" w:pos="2394"/>
+        </w:tabs>
+        <w:suppressAutoHyphens w:val="0"/>
+        <w:spacing w:line="360" w:lineRule="auto"/>
+        <w:ind w:left="0" w:right="-81" w:firstLine="851"/>
+        <w:contextualSpacing/>
+        <w:jc w:val="both"/>
+        <w:rPr>
+          <w:kern w:val="0"/>
+          <w:sz w:val="28"/>
+          <w:szCs w:val="28"/>
+          <w:lang w:eastAsia="ru-RU" w:bidi="ar-SA"/>
+        </w:rPr>
+      </w:pPr>
+      <w:r>
+        <w:rPr>
+          <w:kern w:val="0"/>
+          <w:sz w:val="28"/>
+          <w:szCs w:val="28"/>
+          <w:lang w:eastAsia="ru-RU" w:bidi="ar-SA"/>
+        </w:rPr>
+        <w:t>В вашем приложении должен предоставляться API для других внутренних или общедоступных клиентов.</w:t>
+      </w:r>
+    </w:p>
+    <w:p>
+      <w:pPr>
+        <w:widowControl w:val="0"/>
+        <w:tabs>
+          <w:tab w:val="left" w:pos="4536"/>
+        </w:tabs>
+        <w:spacing w:after="0" w:line="360" w:lineRule="auto"/>
+        <w:ind w:firstLine="709"/>
+        <w:jc w:val="both"/>
+        <w:rPr>
+          <w:noProof/>
+        </w:rPr>
+      </w:pPr>
+      <w:r>
+        <w:rPr>
+          <w:noProof/>
+        </w:rPr>
+        <w:t xml:space="preserve">Кроме того, для работы с платформой одностраничных приложений требуется гораздо больший опыт в построении архитектуры и обеспечении безопасности. Они характеризуются большей частотой обновления и </w:t>
+      </w:r>
+      <w:r>
+        <w:rPr>
+          <w:noProof/>
+        </w:rPr>
+        <w:lastRenderedPageBreak/>
+        <w:t>появления новых платформ по сравнению с традиционными веб-приложениями. Кроме того, по сравнению с традиционными веб-приложениями при работе с одностраничными приложениями усложняются настройка процессов автоматизированного построения и развертывания, а также использование таких вариантов развертывания, как контейнеры.</w:t>
+      </w:r>
+    </w:p>
+    <w:p>
+      <w:pPr>
+        <w:widowControl w:val="0"/>
+        <w:tabs>
+          <w:tab w:val="left" w:pos="4536"/>
+        </w:tabs>
+        <w:spacing w:after="0" w:line="360" w:lineRule="auto"/>
+        <w:ind w:firstLine="709"/>
+        <w:jc w:val="both"/>
+        <w:rPr>
+          <w:noProof/>
+        </w:rPr>
+      </w:pPr>
+      <w:r>
+        <w:rPr>
+          <w:noProof/>
+        </w:rPr>
+        <w:t>Эти моменты необходимо учитывать, оценивая улучшения модели взаимодействия с пользователем, которые могут дать одностраничные приложения.</w:t>
+      </w:r>
+    </w:p>
+    <w:p>
+      <w:pPr>
+        <w:widowControl w:val="0"/>
+        <w:tabs>
+          <w:tab w:val="left" w:pos="4536"/>
+        </w:tabs>
+        <w:spacing w:after="0" w:line="360" w:lineRule="auto"/>
+        <w:ind w:firstLine="709"/>
+        <w:jc w:val="both"/>
+        <w:rPr>
+          <w:noProof/>
+        </w:rPr>
+      </w:pPr>
     </w:p>
     <w:p>
       <w:pPr>
@@ -514,17 +1933,1085 @@
     </w:p>
     <w:p>
       <w:pPr>
-        <w:shd w:val="clear" w:color="auto" w:fill="FFFFFF"/>
-        <w:tabs>
-          <w:tab w:val="left" w:pos="993"/>
+        <w:widowControl w:val="0"/>
+        <w:tabs>
+          <w:tab w:val="left" w:pos="4536"/>
         </w:tabs>
         <w:spacing w:after="0" w:line="360" w:lineRule="auto"/>
         <w:ind w:firstLine="709"/>
         <w:jc w:val="both"/>
         <w:rPr>
-          <w:color w:val="auto"/>
-        </w:rPr>
-      </w:pPr>
+          <w:noProof/>
+        </w:rPr>
+      </w:pPr>
+      <w:r>
+        <w:rPr>
+          <w:noProof/>
+        </w:rPr>
+        <w:t xml:space="preserve">Webpack </w:t>
+      </w:r>
+      <w:r>
+        <w:rPr>
+          <w:i/>
+          <w:iCs/>
+          <w:noProof/>
+        </w:rPr>
+        <w:t>–</w:t>
+      </w:r>
+      <w:r>
+        <w:rPr>
+          <w:noProof/>
+        </w:rPr>
+        <w:t xml:space="preserve"> </w:t>
+      </w:r>
+      <w:r>
+        <w:rPr>
+          <w:noProof/>
+        </w:rPr>
+        <w:t>это инструмент, позволяющий скомпилировать, например, JavaScript модули в единый JS-файл. Webpack также известен как </w:t>
+      </w:r>
+      <w:r>
+        <w:rPr>
+          <w:bCs/>
+          <w:noProof/>
+        </w:rPr>
+        <w:t>сборщик модулей</w:t>
+      </w:r>
+      <w:r>
+        <w:rPr>
+          <w:noProof/>
+        </w:rPr>
+        <w:t>.</w:t>
+      </w:r>
+    </w:p>
+    <w:p>
+      <w:pPr>
+        <w:widowControl w:val="0"/>
+        <w:tabs>
+          <w:tab w:val="left" w:pos="4536"/>
+        </w:tabs>
+        <w:spacing w:after="0" w:line="360" w:lineRule="auto"/>
+        <w:ind w:firstLine="709"/>
+        <w:jc w:val="both"/>
+        <w:rPr>
+          <w:noProof/>
+        </w:rPr>
+      </w:pPr>
+      <w:r>
+        <w:rPr>
+          <w:noProof/>
+        </w:rPr>
+        <w:t>При большом количестве файлов он создает один объемный файл (или несколько файлов) для запуска вашего приложения.</w:t>
+      </w:r>
+    </w:p>
+    <w:p>
+      <w:pPr>
+        <w:widowControl w:val="0"/>
+        <w:tabs>
+          <w:tab w:val="left" w:pos="4536"/>
+        </w:tabs>
+        <w:spacing w:after="0" w:line="360" w:lineRule="auto"/>
+        <w:ind w:firstLine="709"/>
+        <w:jc w:val="both"/>
+        <w:rPr>
+          <w:noProof/>
+        </w:rPr>
+      </w:pPr>
+      <w:r>
+        <w:rPr>
+          <w:noProof/>
+        </w:rPr>
+        <w:t>Он также способен выполнять множество иных операций:</w:t>
+      </w:r>
+    </w:p>
+    <w:p>
+      <w:pPr>
+        <w:widowControl w:val="0"/>
+        <w:numPr>
+          <w:ilvl w:val="0"/>
+          <w:numId w:val="9"/>
+        </w:numPr>
+        <w:tabs>
+          <w:tab w:val="left" w:pos="4536"/>
+        </w:tabs>
+        <w:spacing w:after="0" w:line="360" w:lineRule="auto"/>
+        <w:jc w:val="both"/>
+        <w:rPr>
+          <w:noProof/>
+        </w:rPr>
+      </w:pPr>
+      <w:r>
+        <w:rPr>
+          <w:noProof/>
+        </w:rPr>
+        <w:t>помогает собрать воедино ваши ресурсы</w:t>
+      </w:r>
+    </w:p>
+    <w:p>
+      <w:pPr>
+        <w:widowControl w:val="0"/>
+        <w:numPr>
+          <w:ilvl w:val="0"/>
+          <w:numId w:val="9"/>
+        </w:numPr>
+        <w:tabs>
+          <w:tab w:val="left" w:pos="4536"/>
+        </w:tabs>
+        <w:spacing w:after="0" w:line="360" w:lineRule="auto"/>
+        <w:jc w:val="both"/>
+        <w:rPr>
+          <w:noProof/>
+        </w:rPr>
+      </w:pPr>
+      <w:r>
+        <w:rPr>
+          <w:noProof/>
+        </w:rPr>
+        <w:t>следит за изменениями и повторно выполняет задачи</w:t>
+      </w:r>
+    </w:p>
+    <w:p>
+      <w:pPr>
+        <w:widowControl w:val="0"/>
+        <w:numPr>
+          <w:ilvl w:val="0"/>
+          <w:numId w:val="9"/>
+        </w:numPr>
+        <w:tabs>
+          <w:tab w:val="left" w:pos="4536"/>
+        </w:tabs>
+        <w:spacing w:after="0" w:line="360" w:lineRule="auto"/>
+        <w:jc w:val="both"/>
+        <w:rPr>
+          <w:noProof/>
+        </w:rPr>
+      </w:pPr>
+      <w:r>
+        <w:rPr>
+          <w:noProof/>
+        </w:rPr>
+        <w:t>может выполнить транспиляцию JavaScript следующего поколения до более старого стандарта JavaScript (ES5) с помощью Babel, что позволит использовать новейшие функции JavaScript, не беспокоясь о том, поддерживает их браузер или нет</w:t>
+      </w:r>
+    </w:p>
+    <w:p>
+      <w:pPr>
+        <w:widowControl w:val="0"/>
+        <w:numPr>
+          <w:ilvl w:val="0"/>
+          <w:numId w:val="9"/>
+        </w:numPr>
+        <w:tabs>
+          <w:tab w:val="left" w:pos="4536"/>
+        </w:tabs>
+        <w:spacing w:after="0" w:line="360" w:lineRule="auto"/>
+        <w:jc w:val="both"/>
+        <w:rPr>
+          <w:noProof/>
+        </w:rPr>
+      </w:pPr>
+      <w:r>
+        <w:rPr>
+          <w:noProof/>
+        </w:rPr>
+        <w:t>может выполнить транспиляцию CoffeeScript в JavaScript</w:t>
+      </w:r>
+    </w:p>
+    <w:p>
+      <w:pPr>
+        <w:widowControl w:val="0"/>
+        <w:numPr>
+          <w:ilvl w:val="0"/>
+          <w:numId w:val="9"/>
+        </w:numPr>
+        <w:tabs>
+          <w:tab w:val="left" w:pos="4536"/>
+        </w:tabs>
+        <w:spacing w:after="0" w:line="360" w:lineRule="auto"/>
+        <w:jc w:val="both"/>
+        <w:rPr>
+          <w:noProof/>
+        </w:rPr>
+      </w:pPr>
+      <w:r>
+        <w:rPr>
+          <w:noProof/>
+        </w:rPr>
+        <w:t>может конвертировать встроенные изображения в data:URI</w:t>
+      </w:r>
+    </w:p>
+    <w:p>
+      <w:pPr>
+        <w:widowControl w:val="0"/>
+        <w:numPr>
+          <w:ilvl w:val="0"/>
+          <w:numId w:val="9"/>
+        </w:numPr>
+        <w:tabs>
+          <w:tab w:val="left" w:pos="4536"/>
+        </w:tabs>
+        <w:spacing w:after="0" w:line="360" w:lineRule="auto"/>
+        <w:jc w:val="both"/>
+        <w:rPr>
+          <w:noProof/>
+        </w:rPr>
+      </w:pPr>
+      <w:r>
+        <w:rPr>
+          <w:noProof/>
+        </w:rPr>
+        <w:t>позволяет использовать require() для CSS файлов</w:t>
+      </w:r>
+    </w:p>
+    <w:p>
+      <w:pPr>
+        <w:widowControl w:val="0"/>
+        <w:numPr>
+          <w:ilvl w:val="0"/>
+          <w:numId w:val="9"/>
+        </w:numPr>
+        <w:tabs>
+          <w:tab w:val="left" w:pos="4536"/>
+        </w:tabs>
+        <w:spacing w:after="0" w:line="360" w:lineRule="auto"/>
+        <w:jc w:val="both"/>
+        <w:rPr>
+          <w:noProof/>
+        </w:rPr>
+      </w:pPr>
+      <w:r>
+        <w:rPr>
+          <w:noProof/>
+        </w:rPr>
+        <w:t>может запустить webpack-dev-server (в нём встроен локальный сервер и livereload (“живая перезагрузка браузера”))</w:t>
+      </w:r>
+    </w:p>
+    <w:p>
+      <w:pPr>
+        <w:widowControl w:val="0"/>
+        <w:numPr>
+          <w:ilvl w:val="0"/>
+          <w:numId w:val="9"/>
+        </w:numPr>
+        <w:tabs>
+          <w:tab w:val="left" w:pos="4536"/>
+        </w:tabs>
+        <w:spacing w:after="0" w:line="360" w:lineRule="auto"/>
+        <w:jc w:val="both"/>
+        <w:rPr>
+          <w:noProof/>
+        </w:rPr>
+      </w:pPr>
+      <w:r>
+        <w:rPr>
+          <w:noProof/>
+        </w:rPr>
+        <w:t>может работать с Hot Module Replacement (замена горячего модуля)</w:t>
+      </w:r>
+    </w:p>
+    <w:p>
+      <w:pPr>
+        <w:widowControl w:val="0"/>
+        <w:numPr>
+          <w:ilvl w:val="0"/>
+          <w:numId w:val="9"/>
+        </w:numPr>
+        <w:tabs>
+          <w:tab w:val="left" w:pos="4536"/>
+        </w:tabs>
+        <w:spacing w:after="0" w:line="360" w:lineRule="auto"/>
+        <w:jc w:val="both"/>
+        <w:rPr>
+          <w:noProof/>
+        </w:rPr>
+      </w:pPr>
+      <w:r>
+        <w:rPr>
+          <w:noProof/>
+        </w:rPr>
+        <w:t xml:space="preserve">может разделить выходной файл (output file) на несколько файлов, </w:t>
+      </w:r>
+      <w:r>
+        <w:rPr>
+          <w:noProof/>
+        </w:rPr>
+        <w:lastRenderedPageBreak/>
+        <w:t>чтобы избежать медленной загрузки страницы из-за большого размера JS-файла</w:t>
+      </w:r>
+    </w:p>
+    <w:p>
+      <w:pPr>
+        <w:widowControl w:val="0"/>
+        <w:numPr>
+          <w:ilvl w:val="0"/>
+          <w:numId w:val="9"/>
+        </w:numPr>
+        <w:tabs>
+          <w:tab w:val="left" w:pos="4536"/>
+        </w:tabs>
+        <w:spacing w:after="0" w:line="360" w:lineRule="auto"/>
+        <w:jc w:val="both"/>
+        <w:rPr>
+          <w:noProof/>
+        </w:rPr>
+      </w:pPr>
+      <w:r>
+        <w:rPr>
+          <w:noProof/>
+        </w:rPr>
+        <w:t>может выполнить Tree Shaking</w:t>
+      </w:r>
+    </w:p>
+    <w:p>
+      <w:pPr>
+        <w:widowControl w:val="0"/>
+        <w:tabs>
+          <w:tab w:val="left" w:pos="4536"/>
+        </w:tabs>
+        <w:spacing w:after="0" w:line="360" w:lineRule="auto"/>
+        <w:ind w:firstLine="709"/>
+        <w:jc w:val="both"/>
+        <w:rPr>
+          <w:noProof/>
+        </w:rPr>
+      </w:pPr>
+      <w:r>
+        <w:rPr>
+          <w:noProof/>
+        </w:rPr>
+        <w:t>Webpack не ограничивается одним лишь фронтендом, его также успешно применяют в бэкенд разработке на Node.js.</w:t>
+      </w:r>
+    </w:p>
+    <w:p>
+      <w:pPr>
+        <w:widowControl w:val="0"/>
+        <w:tabs>
+          <w:tab w:val="left" w:pos="4536"/>
+        </w:tabs>
+        <w:spacing w:after="0" w:line="360" w:lineRule="auto"/>
+        <w:ind w:firstLine="709"/>
+        <w:jc w:val="both"/>
+        <w:rPr>
+          <w:iCs/>
+          <w:noProof/>
+        </w:rPr>
+      </w:pPr>
+      <w:hyperlink r:id="rId7" w:tgtFrame="_blank" w:history="1">
+        <w:r>
+          <w:rPr>
+            <w:noProof/>
+          </w:rPr>
+          <w:t>Gulp</w:t>
+        </w:r>
+      </w:hyperlink>
+      <w:r>
+        <w:rPr>
+          <w:i/>
+          <w:iCs/>
+          <w:noProof/>
+        </w:rPr>
+        <w:t xml:space="preserve"> – </w:t>
+      </w:r>
+      <w:r>
+        <w:rPr>
+          <w:iCs/>
+          <w:noProof/>
+        </w:rPr>
+        <w:t>инструментарий, облегчающий жизнь веб-разработчика, с его помощью можно задавать различные задачи. Часто используется для таких front-end задач как: поднятие сервера, автоматическое обновление страницы браузера в любой момент сохранения файла, использование препроцессоров как Sass или LESS, оптимизация CSS, JavaScript и изображений.</w:t>
+      </w:r>
+    </w:p>
+    <w:p>
+      <w:pPr>
+        <w:widowControl w:val="0"/>
+        <w:tabs>
+          <w:tab w:val="left" w:pos="4536"/>
+        </w:tabs>
+        <w:spacing w:after="0" w:line="360" w:lineRule="auto"/>
+        <w:ind w:firstLine="709"/>
+        <w:jc w:val="both"/>
+        <w:rPr>
+          <w:noProof/>
+        </w:rPr>
+      </w:pPr>
+      <w:r>
+        <w:rPr>
+          <w:noProof/>
+        </w:rPr>
+        <w:t>Docker — программное обеспечение для автоматизации развёртывания и управления приложениями в средах с поддержкой </w:t>
+      </w:r>
+      <w:hyperlink r:id="rId8" w:tooltip="Контейнеризация" w:history="1">
+        <w:r>
+          <w:rPr>
+            <w:noProof/>
+          </w:rPr>
+          <w:t>контейнеризации</w:t>
+        </w:r>
+      </w:hyperlink>
+      <w:r>
+        <w:rPr>
+          <w:noProof/>
+        </w:rPr>
+        <w:t>. Позволяет «упаковать» приложение со всем его </w:t>
+      </w:r>
+      <w:hyperlink r:id="rId9" w:tooltip="Операционное окружение (страница отсутствует)" w:history="1">
+        <w:r>
+          <w:rPr>
+            <w:noProof/>
+          </w:rPr>
+          <w:t>окружением</w:t>
+        </w:r>
+      </w:hyperlink>
+      <w:r>
+        <w:rPr>
+          <w:noProof/>
+        </w:rPr>
+        <w:t> и зависимостями в контейнер, который может быть перенесён на любую </w:t>
+      </w:r>
+      <w:hyperlink r:id="rId10" w:tooltip="Linux" w:history="1">
+        <w:r>
+          <w:rPr>
+            <w:noProof/>
+          </w:rPr>
+          <w:t>Linux</w:t>
+        </w:r>
+      </w:hyperlink>
+      <w:r>
+        <w:rPr>
+          <w:noProof/>
+        </w:rPr>
+        <w:t>-систему с поддержкой </w:t>
+      </w:r>
+      <w:hyperlink r:id="rId11" w:tooltip="Cgroups" w:history="1">
+        <w:r>
+          <w:rPr>
+            <w:noProof/>
+          </w:rPr>
+          <w:t>cgroups</w:t>
+        </w:r>
+      </w:hyperlink>
+      <w:r>
+        <w:rPr>
+          <w:noProof/>
+        </w:rPr>
+        <w:t> в </w:t>
+      </w:r>
+      <w:hyperlink r:id="rId12" w:tooltip="Ядро Linux" w:history="1">
+        <w:r>
+          <w:rPr>
+            <w:noProof/>
+          </w:rPr>
+          <w:t>ядре</w:t>
+        </w:r>
+      </w:hyperlink>
+      <w:r>
+        <w:rPr>
+          <w:noProof/>
+        </w:rPr>
+        <w:t>, а также предоставляет среду по управлению контейнерами. Изначально использовал возможности </w:t>
+      </w:r>
+      <w:hyperlink r:id="rId13" w:tooltip="LXC" w:history="1">
+        <w:r>
+          <w:rPr>
+            <w:noProof/>
+          </w:rPr>
+          <w:t>LXC</w:t>
+        </w:r>
+      </w:hyperlink>
+      <w:r>
+        <w:rPr>
+          <w:noProof/>
+        </w:rPr>
+        <w:t>, с 2015 года применял собственную библиотеку, абстрагирующую виртуализационные возможности ядра Linux — libcontainer. С появлением ​Open Container Initiative начался переход от монолитной к модульной архитектуре.</w:t>
+      </w:r>
+    </w:p>
+    <w:p>
+      <w:pPr>
+        <w:widowControl w:val="0"/>
+        <w:tabs>
+          <w:tab w:val="left" w:pos="4536"/>
+        </w:tabs>
+        <w:spacing w:after="0" w:line="360" w:lineRule="auto"/>
+        <w:ind w:firstLine="709"/>
+        <w:jc w:val="both"/>
+        <w:rPr>
+          <w:noProof/>
+        </w:rPr>
+      </w:pPr>
+      <w:r>
+        <w:rPr>
+          <w:noProof/>
+        </w:rPr>
+        <w:t>Разрабатывается и поддерживается одноимённой компанией-</w:t>
+      </w:r>
+      <w:hyperlink r:id="rId14" w:tooltip="Стартап" w:history="1">
+        <w:r>
+          <w:rPr>
+            <w:noProof/>
+          </w:rPr>
+          <w:t>стартапом</w:t>
+        </w:r>
+      </w:hyperlink>
+      <w:r>
+        <w:rPr>
+          <w:noProof/>
+        </w:rPr>
+        <w:t>, распространяется в двух редакциях — общественной (Community Edition) по </w:t>
+      </w:r>
+      <w:hyperlink r:id="rId15" w:tooltip="Лицензия Apache" w:history="1">
+        <w:r>
+          <w:rPr>
+            <w:noProof/>
+          </w:rPr>
+          <w:t>лицензии Apache 2.0</w:t>
+        </w:r>
+      </w:hyperlink>
+      <w:r>
+        <w:rPr>
+          <w:noProof/>
+        </w:rPr>
+        <w:t> и для организаций (Enterprise Edition) по </w:t>
+      </w:r>
+      <w:hyperlink r:id="rId16" w:tooltip="Проприетарное программное обеспечение" w:history="1">
+        <w:r>
+          <w:rPr>
+            <w:noProof/>
+          </w:rPr>
+          <w:t>проприетарной</w:t>
+        </w:r>
+      </w:hyperlink>
+      <w:r>
+        <w:rPr>
+          <w:noProof/>
+        </w:rPr>
+        <w:t>лицензии. Написан на языке </w:t>
+      </w:r>
+      <w:hyperlink r:id="rId17" w:tooltip="Go (язык программирования)" w:history="1">
+        <w:r>
+          <w:rPr>
+            <w:noProof/>
+          </w:rPr>
+          <w:t>Go</w:t>
+        </w:r>
+      </w:hyperlink>
+      <w:r>
+        <w:rPr>
+          <w:noProof/>
+        </w:rPr>
+        <w:t>.</w:t>
+      </w:r>
+    </w:p>
+    <w:p>
+      <w:pPr>
+        <w:widowControl w:val="0"/>
+        <w:tabs>
+          <w:tab w:val="left" w:pos="4536"/>
+        </w:tabs>
+        <w:spacing w:after="0" w:line="360" w:lineRule="auto"/>
+        <w:ind w:firstLine="709"/>
+        <w:jc w:val="both"/>
+        <w:rPr>
+          <w:noProof/>
+        </w:rPr>
+      </w:pPr>
+      <w:r>
+        <w:rPr>
+          <w:noProof/>
+        </w:rPr>
+        <w:t xml:space="preserve">Visual </w:t>
+      </w:r>
+      <w:r>
+        <w:rPr>
+          <w:noProof/>
+        </w:rPr>
+        <w:t>Studio Code</w:t>
+      </w:r>
+      <w:r>
+        <w:rPr>
+          <w:noProof/>
+        </w:rPr>
+        <w:t xml:space="preserve"> </w:t>
+      </w:r>
+      <w:r>
+        <w:rPr>
+          <w:noProof/>
+        </w:rPr>
+        <w:t> — </w:t>
+      </w:r>
+      <w:r>
+        <w:rPr>
+          <w:noProof/>
+        </w:rPr>
+        <w:t xml:space="preserve"> </w:t>
+      </w:r>
+      <w:hyperlink r:id="rId18" w:tooltip="Редактор исходного кода" w:history="1">
+        <w:r>
+          <w:rPr>
+            <w:noProof/>
+          </w:rPr>
+          <w:t>редактор исходного кода,</w:t>
+        </w:r>
+      </w:hyperlink>
+      <w:r>
+        <w:rPr>
+          <w:noProof/>
+        </w:rPr>
+        <w:t> разработанный </w:t>
+      </w:r>
+      <w:hyperlink r:id="rId19" w:tooltip="Microsoft" w:history="1">
+        <w:r>
+          <w:rPr>
+            <w:noProof/>
+          </w:rPr>
+          <w:t>Microsoft</w:t>
+        </w:r>
+      </w:hyperlink>
+      <w:r>
+        <w:rPr>
+          <w:noProof/>
+        </w:rPr>
+        <w:t> для </w:t>
+      </w:r>
+      <w:hyperlink r:id="rId20" w:tooltip="Windows" w:history="1">
+        <w:r>
+          <w:rPr>
+            <w:noProof/>
+          </w:rPr>
+          <w:t>Windows</w:t>
+        </w:r>
+      </w:hyperlink>
+      <w:r>
+        <w:rPr>
+          <w:noProof/>
+        </w:rPr>
+        <w:t>, </w:t>
+      </w:r>
+      <w:hyperlink r:id="rId21" w:tooltip="Linux" w:history="1">
+        <w:r>
+          <w:rPr>
+            <w:noProof/>
+          </w:rPr>
+          <w:t>Linux</w:t>
+        </w:r>
+      </w:hyperlink>
+      <w:r>
+        <w:rPr>
+          <w:noProof/>
+        </w:rPr>
+        <w:t> и </w:t>
+      </w:r>
+      <w:hyperlink r:id="rId22" w:tooltip="MacOS" w:history="1">
+        <w:r>
+          <w:rPr>
+            <w:noProof/>
+          </w:rPr>
+          <w:t>macOS</w:t>
+        </w:r>
+      </w:hyperlink>
+      <w:r>
+        <w:rPr>
+          <w:noProof/>
+        </w:rPr>
+        <w:t xml:space="preserve">. </w:t>
+      </w:r>
+      <w:r>
+        <w:rPr>
+          <w:noProof/>
+        </w:rPr>
+        <w:t>Позиционируется как «лёгкий» редактор кода для </w:t>
+      </w:r>
+      <w:hyperlink r:id="rId23" w:tooltip="Кроссплатформенность" w:history="1">
+        <w:r>
+          <w:rPr>
+            <w:noProof/>
+          </w:rPr>
+          <w:t>кросспл</w:t>
+        </w:r>
+        <w:r>
+          <w:rPr>
+            <w:noProof/>
+          </w:rPr>
+          <w:t>а</w:t>
+        </w:r>
+        <w:r>
+          <w:rPr>
+            <w:noProof/>
+          </w:rPr>
+          <w:t>тформенной</w:t>
+        </w:r>
+      </w:hyperlink>
+      <w:r>
+        <w:rPr>
+          <w:noProof/>
+        </w:rPr>
+        <w:t> разработки </w:t>
+      </w:r>
+      <w:hyperlink r:id="rId24" w:tooltip="Веб-приложение" w:history="1">
+        <w:r>
+          <w:rPr>
+            <w:noProof/>
+          </w:rPr>
+          <w:t>веб-</w:t>
+        </w:r>
+      </w:hyperlink>
+      <w:r>
+        <w:rPr>
+          <w:noProof/>
+        </w:rPr>
+        <w:t> и </w:t>
+      </w:r>
+      <w:hyperlink r:id="rId25" w:tooltip="Облачные вычисления" w:history="1">
+        <w:r>
+          <w:rPr>
+            <w:noProof/>
+          </w:rPr>
+          <w:t>облачных</w:t>
+        </w:r>
+      </w:hyperlink>
+      <w:r>
+        <w:rPr>
+          <w:noProof/>
+        </w:rPr>
+        <w:t> приложений. Включает в себя </w:t>
+      </w:r>
+      <w:hyperlink r:id="rId26" w:tooltip="Отладчик" w:history="1">
+        <w:r>
+          <w:rPr>
+            <w:noProof/>
+          </w:rPr>
+          <w:t>отладчик</w:t>
+        </w:r>
+      </w:hyperlink>
+      <w:r>
+        <w:rPr>
+          <w:noProof/>
+        </w:rPr>
+        <w:t xml:space="preserve"> инструменты для работы с </w:t>
+      </w:r>
+      <w:hyperlink r:id="rId27" w:tooltip="Git" w:history="1">
+        <w:r>
+          <w:rPr>
+            <w:noProof/>
+          </w:rPr>
+          <w:t>Git</w:t>
+        </w:r>
+      </w:hyperlink>
+      <w:r>
+        <w:rPr>
+          <w:noProof/>
+        </w:rPr>
+        <w:t>, </w:t>
+      </w:r>
+      <w:hyperlink r:id="rId28" w:tooltip="Подсветка синтаксиса" w:history="1">
+        <w:r>
+          <w:rPr>
+            <w:noProof/>
+          </w:rPr>
+          <w:t>подсветку синтаксиса</w:t>
+        </w:r>
+      </w:hyperlink>
+      <w:r>
+        <w:rPr>
+          <w:noProof/>
+        </w:rPr>
+        <w:t>, </w:t>
+      </w:r>
+      <w:r>
+        <w:rPr>
+          <w:noProof/>
+        </w:rPr>
+        <w:t xml:space="preserve"> </w:t>
+      </w:r>
+      <w:hyperlink r:id="rId29" w:tooltip="IntelliSense" w:history="1">
+        <w:r>
+          <w:rPr>
+            <w:noProof/>
+          </w:rPr>
+          <w:t>IntelliSense</w:t>
+        </w:r>
+      </w:hyperlink>
+      <w:r>
+        <w:rPr>
+          <w:noProof/>
+        </w:rPr>
+        <w:t> и средства для </w:t>
+      </w:r>
+      <w:hyperlink r:id="rId30" w:tooltip="Рефакторинг" w:history="1">
+        <w:r>
+          <w:rPr>
+            <w:noProof/>
+          </w:rPr>
+          <w:t>рефакторинга</w:t>
+        </w:r>
+      </w:hyperlink>
+      <w:r>
+        <w:rPr>
+          <w:noProof/>
+        </w:rPr>
+        <w:t xml:space="preserve">. Имеет широкие </w:t>
+      </w:r>
+      <w:r>
+        <w:rPr>
+          <w:noProof/>
+        </w:rPr>
+        <w:lastRenderedPageBreak/>
+        <w:t>возможности для </w:t>
+      </w:r>
+      <w:hyperlink r:id="rId31" w:tooltip="Кастомизация" w:history="1">
+        <w:r>
+          <w:rPr>
+            <w:noProof/>
+          </w:rPr>
+          <w:t>кастомизации</w:t>
+        </w:r>
+      </w:hyperlink>
+      <w:r>
+        <w:rPr>
+          <w:noProof/>
+        </w:rPr>
+        <w:t>: пользовательские темы, </w:t>
+      </w:r>
+      <w:hyperlink r:id="rId32" w:tooltip="Сочетание клавиш" w:history="1">
+        <w:r>
+          <w:rPr>
+            <w:noProof/>
+          </w:rPr>
+          <w:t>сочетания клавиш</w:t>
+        </w:r>
+      </w:hyperlink>
+      <w:r>
+        <w:rPr>
+          <w:noProof/>
+        </w:rPr>
+        <w:t> и </w:t>
+      </w:r>
+      <w:hyperlink r:id="rId33" w:tooltip="Файл конфигурации" w:history="1">
+        <w:r>
+          <w:rPr>
+            <w:noProof/>
+          </w:rPr>
+          <w:t>файлы конфигурации</w:t>
+        </w:r>
+      </w:hyperlink>
+      <w:r>
+        <w:rPr>
+          <w:noProof/>
+        </w:rPr>
+        <w:t>. Распространяется бесплатно, разрабатывается как программное обеспечение с </w:t>
+      </w:r>
+      <w:hyperlink r:id="rId34" w:tooltip="Открытое программное обеспечение" w:history="1">
+        <w:r>
+          <w:rPr>
+            <w:noProof/>
+          </w:rPr>
+          <w:t>открытым исходным кодом</w:t>
+        </w:r>
+      </w:hyperlink>
+      <w:r>
+        <w:rPr>
+          <w:noProof/>
+        </w:rPr>
+        <w:t>, но готовые сборки распространяются под </w:t>
+      </w:r>
+      <w:hyperlink r:id="rId35" w:tooltip="Проприетарное программное обеспечение" w:history="1">
+        <w:r>
+          <w:rPr>
+            <w:noProof/>
+          </w:rPr>
+          <w:t>проприетарной лицензией</w:t>
+        </w:r>
+      </w:hyperlink>
+      <w:r>
+        <w:rPr>
+          <w:noProof/>
+        </w:rPr>
+        <w:t>.</w:t>
+      </w:r>
+    </w:p>
+    <w:p>
+      <w:pPr>
+        <w:widowControl w:val="0"/>
+        <w:tabs>
+          <w:tab w:val="left" w:pos="4536"/>
+        </w:tabs>
+        <w:spacing w:after="0" w:line="360" w:lineRule="auto"/>
+        <w:ind w:firstLine="709"/>
+        <w:jc w:val="both"/>
+        <w:rPr>
+          <w:noProof/>
+        </w:rPr>
+      </w:pPr>
+      <w:r>
+        <w:rPr>
+          <w:noProof/>
+        </w:rPr>
+        <w:t>Visual Studio Code основан на </w:t>
+      </w:r>
+      <w:hyperlink r:id="rId36" w:tooltip="Electron" w:history="1">
+        <w:r>
+          <w:rPr>
+            <w:noProof/>
+          </w:rPr>
+          <w:t>Electron</w:t>
+        </w:r>
+      </w:hyperlink>
+      <w:r>
+        <w:rPr>
+          <w:noProof/>
+        </w:rPr>
+        <w:t> — </w:t>
+      </w:r>
+      <w:hyperlink r:id="rId37" w:tooltip="Фреймворк" w:history="1">
+        <w:r>
+          <w:rPr>
+            <w:noProof/>
+          </w:rPr>
+          <w:t>фреймворк</w:t>
+        </w:r>
+      </w:hyperlink>
+      <w:r>
+        <w:rPr>
+          <w:noProof/>
+        </w:rPr>
+        <w:t>, позволяющий с использованием </w:t>
+      </w:r>
+      <w:hyperlink r:id="rId38" w:tooltip="Node.js" w:history="1">
+        <w:r>
+          <w:rPr>
+            <w:noProof/>
+          </w:rPr>
+          <w:t>Node.js</w:t>
+        </w:r>
+      </w:hyperlink>
+      <w:r>
+        <w:rPr>
+          <w:noProof/>
+        </w:rPr>
+        <w:t> разрабатывать настольные приложения, которые работают на </w:t>
+      </w:r>
+      <w:hyperlink r:id="rId39" w:tooltip="Blink (движок)" w:history="1">
+        <w:r>
+          <w:rPr>
+            <w:noProof/>
+          </w:rPr>
+          <w:t>движке Blink</w:t>
+        </w:r>
+      </w:hyperlink>
+      <w:r>
+        <w:rPr>
+          <w:noProof/>
+        </w:rPr>
+        <w:t>. Несмотря на то, что редактор основан на </w:t>
+      </w:r>
+      <w:hyperlink r:id="rId40" w:tooltip="Electron" w:history="1">
+        <w:r>
+          <w:rPr>
+            <w:noProof/>
+          </w:rPr>
+          <w:t>Electron</w:t>
+        </w:r>
+      </w:hyperlink>
+      <w:r>
+        <w:rPr>
+          <w:noProof/>
+        </w:rPr>
+        <w:t>, он не использует редактор </w:t>
+      </w:r>
+      <w:hyperlink r:id="rId41" w:tooltip="Atom (текстовый редактор)" w:history="1">
+        <w:r>
+          <w:rPr>
+            <w:noProof/>
+          </w:rPr>
+          <w:t>Atom</w:t>
+        </w:r>
+      </w:hyperlink>
+      <w:r>
+        <w:rPr>
+          <w:noProof/>
+        </w:rPr>
+        <w:t>. Вместо него реализуется веб-редактор Monaco разработанный для Visual Studio Online.</w:t>
+      </w:r>
+    </w:p>
+    <w:p>
+      <w:pPr>
+        <w:widowControl w:val="0"/>
+        <w:tabs>
+          <w:tab w:val="left" w:pos="4536"/>
+        </w:tabs>
+        <w:spacing w:after="0" w:line="360" w:lineRule="auto"/>
+        <w:ind w:firstLine="709"/>
+        <w:jc w:val="both"/>
+        <w:rPr>
+          <w:noProof/>
+        </w:rPr>
+      </w:pPr>
+      <w:r>
+        <w:rPr>
+          <w:noProof/>
+          <w:lang w:val="en-US"/>
+        </w:rPr>
+        <w:t xml:space="preserve">ESLint </w:t>
+      </w:r>
+      <w:r>
+        <w:rPr>
+          <w:noProof/>
+        </w:rPr>
+        <w:t>—</w:t>
+      </w:r>
+      <w:r>
+        <w:rPr>
+          <w:noProof/>
+        </w:rPr>
+        <w:t xml:space="preserve"> </w:t>
+      </w:r>
+      <w:r>
+        <w:rPr>
+          <w:noProof/>
+        </w:rPr>
+        <w:t xml:space="preserve">это инструмент, который позволяет проводить анализ качества вашего кода, написанного на любом выбранном стандарте JavaScript. Он приводит код к более-менее единому стилю, помогает избежать глупых ошибок, умеет автоматически исправлять многие из найденных проблем и отлично интегрируется со </w:t>
+      </w:r>
+      <w:r>
+        <w:rPr>
+          <w:noProof/>
+        </w:rPr>
+        <w:t xml:space="preserve">многими инструментами разработки, такими как редактор </w:t>
+      </w:r>
+      <w:r>
+        <w:rPr>
+          <w:noProof/>
+          <w:lang w:val="en-US"/>
+        </w:rPr>
+        <w:t xml:space="preserve">Visual Studio Code </w:t>
+      </w:r>
+      <w:r>
+        <w:rPr>
+          <w:noProof/>
+        </w:rPr>
+        <w:t xml:space="preserve">и Web Storm IDE от </w:t>
+      </w:r>
+      <w:r>
+        <w:rPr>
+          <w:noProof/>
+          <w:lang w:val="en-US"/>
+        </w:rPr>
+        <w:t>JetBrains</w:t>
+      </w:r>
+      <w:r>
+        <w:rPr>
+          <w:noProof/>
+        </w:rPr>
+        <w:t xml:space="preserve">. </w:t>
+      </w:r>
+      <w:r>
+        <w:rPr>
+          <w:noProof/>
+        </w:rPr>
+        <w:t>ESLint</w:t>
+      </w:r>
+      <w:r>
+        <w:rPr>
+          <w:noProof/>
+        </w:rPr>
+        <w:t xml:space="preserve"> не обязывает вас к одному какому-то конкретному стилю. Наоборот — вы можете выбрать что-то из лучших практик и доработать по своему усмотрению!</w:t>
+      </w:r>
     </w:p>
     <w:sectPr>
       <w:pgSz w:w="11906" w:h="16838"/>
@@ -539,6 +3026,155 @@
 <file path=word/numbering.xml><?xml version="1.0" encoding="utf-8"?>
 <w:numbering xmlns:wpc="http://schemas.microsoft.com/office/word/2010/wordprocessingCanvas" xmlns:mo="http://schemas.microsoft.com/office/mac/office/2008/main" xmlns:mc="http://schemas.openxmlformats.org/markup-compatibility/2006" xmlns:mv="urn:schemas-microsoft-com:mac:vml" xmlns:o="urn:schemas-microsoft-com:office:office" xmlns:r="http://schemas.openxmlformats.org/officeDocument/2006/relationships" xmlns:m="http://schemas.openxmlformats.org/officeDocument/2006/math" xmlns:v="urn:schemas-microsoft-com:vml" xmlns:wp14="http://schemas.microsoft.com/office/word/2010/wordprocessingDrawing" xmlns:wp="http://schemas.openxmlformats.org/drawingml/2006/wordprocessingDrawing" xmlns:w10="urn:schemas-microsoft-com:office:word" xmlns:w="http://schemas.openxmlformats.org/wordprocessingml/2006/main" xmlns:w14="http://schemas.microsoft.com/office/word/2010/wordml" xmlns:w15="http://schemas.microsoft.com/office/word/2012/wordml" xmlns:wpg="http://schemas.microsoft.com/office/word/2010/wordprocessingGroup" xmlns:wpi="http://schemas.microsoft.com/office/word/2010/wordprocessingInk" xmlns:wne="http://schemas.microsoft.com/office/word/2006/wordml" xmlns:wps="http://schemas.microsoft.com/office/word/2010/wordprocessingShape" mc:Ignorable="w14 w15 wp14">
   <w:abstractNum w:abstractNumId="0">
+    <w:nsid w:val="0C8D287A"/>
+    <w:multiLevelType w:val="multilevel"/>
+    <w:tmpl w:val="05F4B44A"/>
+    <w:lvl w:ilvl="0">
+      <w:start w:val="1"/>
+      <w:numFmt w:val="bullet"/>
+      <w:lvlText w:val=""/>
+      <w:lvlJc w:val="left"/>
+      <w:pPr>
+        <w:tabs>
+          <w:tab w:val="num" w:pos="720"/>
+        </w:tabs>
+        <w:ind w:left="720" w:hanging="360"/>
+      </w:pPr>
+      <w:rPr>
+        <w:rFonts w:ascii="Symbol" w:hAnsi="Symbol" w:hint="default"/>
+        <w:sz w:val="20"/>
+      </w:rPr>
+    </w:lvl>
+    <w:lvl w:ilvl="1" w:tentative="1">
+      <w:start w:val="1"/>
+      <w:numFmt w:val="bullet"/>
+      <w:lvlText w:val="o"/>
+      <w:lvlJc w:val="left"/>
+      <w:pPr>
+        <w:tabs>
+          <w:tab w:val="num" w:pos="1440"/>
+        </w:tabs>
+        <w:ind w:left="1440" w:hanging="360"/>
+      </w:pPr>
+      <w:rPr>
+        <w:rFonts w:ascii="Courier New" w:hAnsi="Courier New" w:hint="default"/>
+        <w:sz w:val="20"/>
+      </w:rPr>
+    </w:lvl>
+    <w:lvl w:ilvl="2" w:tentative="1">
+      <w:start w:val="1"/>
+      <w:numFmt w:val="bullet"/>
+      <w:lvlText w:val=""/>
+      <w:lvlJc w:val="left"/>
+      <w:pPr>
+        <w:tabs>
+          <w:tab w:val="num" w:pos="2160"/>
+        </w:tabs>
+        <w:ind w:left="2160" w:hanging="360"/>
+      </w:pPr>
+      <w:rPr>
+        <w:rFonts w:ascii="Wingdings" w:hAnsi="Wingdings" w:hint="default"/>
+        <w:sz w:val="20"/>
+      </w:rPr>
+    </w:lvl>
+    <w:lvl w:ilvl="3" w:tentative="1">
+      <w:start w:val="1"/>
+      <w:numFmt w:val="bullet"/>
+      <w:lvlText w:val=""/>
+      <w:lvlJc w:val="left"/>
+      <w:pPr>
+        <w:tabs>
+          <w:tab w:val="num" w:pos="2880"/>
+        </w:tabs>
+        <w:ind w:left="2880" w:hanging="360"/>
+      </w:pPr>
+      <w:rPr>
+        <w:rFonts w:ascii="Wingdings" w:hAnsi="Wingdings" w:hint="default"/>
+        <w:sz w:val="20"/>
+      </w:rPr>
+    </w:lvl>
+    <w:lvl w:ilvl="4" w:tentative="1">
+      <w:start w:val="1"/>
+      <w:numFmt w:val="bullet"/>
+      <w:lvlText w:val=""/>
+      <w:lvlJc w:val="left"/>
+      <w:pPr>
+        <w:tabs>
+          <w:tab w:val="num" w:pos="3600"/>
+        </w:tabs>
+        <w:ind w:left="3600" w:hanging="360"/>
+      </w:pPr>
+      <w:rPr>
+        <w:rFonts w:ascii="Wingdings" w:hAnsi="Wingdings" w:hint="default"/>
+        <w:sz w:val="20"/>
+      </w:rPr>
+    </w:lvl>
+    <w:lvl w:ilvl="5" w:tentative="1">
+      <w:start w:val="1"/>
+      <w:numFmt w:val="bullet"/>
+      <w:lvlText w:val=""/>
+      <w:lvlJc w:val="left"/>
+      <w:pPr>
+        <w:tabs>
+          <w:tab w:val="num" w:pos="4320"/>
+        </w:tabs>
+        <w:ind w:left="4320" w:hanging="360"/>
+      </w:pPr>
+      <w:rPr>
+        <w:rFonts w:ascii="Wingdings" w:hAnsi="Wingdings" w:hint="default"/>
+        <w:sz w:val="20"/>
+      </w:rPr>
+    </w:lvl>
+    <w:lvl w:ilvl="6" w:tentative="1">
+      <w:start w:val="1"/>
+      <w:numFmt w:val="bullet"/>
+      <w:lvlText w:val=""/>
+      <w:lvlJc w:val="left"/>
+      <w:pPr>
+        <w:tabs>
+          <w:tab w:val="num" w:pos="5040"/>
+        </w:tabs>
+        <w:ind w:left="5040" w:hanging="360"/>
+      </w:pPr>
+      <w:rPr>
+        <w:rFonts w:ascii="Wingdings" w:hAnsi="Wingdings" w:hint="default"/>
+        <w:sz w:val="20"/>
+      </w:rPr>
+    </w:lvl>
+    <w:lvl w:ilvl="7" w:tentative="1">
+      <w:start w:val="1"/>
+      <w:numFmt w:val="bullet"/>
+      <w:lvlText w:val=""/>
+      <w:lvlJc w:val="left"/>
+      <w:pPr>
+        <w:tabs>
+          <w:tab w:val="num" w:pos="5760"/>
+        </w:tabs>
+        <w:ind w:left="5760" w:hanging="360"/>
+      </w:pPr>
+      <w:rPr>
+        <w:rFonts w:ascii="Wingdings" w:hAnsi="Wingdings" w:hint="default"/>
+        <w:sz w:val="20"/>
+      </w:rPr>
+    </w:lvl>
+    <w:lvl w:ilvl="8" w:tentative="1">
+      <w:start w:val="1"/>
+      <w:numFmt w:val="bullet"/>
+      <w:lvlText w:val=""/>
+      <w:lvlJc w:val="left"/>
+      <w:pPr>
+        <w:tabs>
+          <w:tab w:val="num" w:pos="6480"/>
+        </w:tabs>
+        <w:ind w:left="6480" w:hanging="360"/>
+      </w:pPr>
+      <w:rPr>
+        <w:rFonts w:ascii="Wingdings" w:hAnsi="Wingdings" w:hint="default"/>
+        <w:sz w:val="20"/>
+      </w:rPr>
+    </w:lvl>
+  </w:abstractNum>
+  <w:abstractNum w:abstractNumId="1">
     <w:nsid w:val="0F212816"/>
     <w:multiLevelType w:val="multilevel"/>
     <w:tmpl w:val="FD44B9DA"/>
@@ -687,7 +3323,7 @@
       </w:rPr>
     </w:lvl>
   </w:abstractNum>
-  <w:abstractNum w:abstractNumId="1">
+  <w:abstractNum w:abstractNumId="2">
     <w:nsid w:val="3227322F"/>
     <w:multiLevelType w:val="hybridMultilevel"/>
     <w:tmpl w:val="F29AA4B0"/>
@@ -800,7 +3436,7 @@
       </w:rPr>
     </w:lvl>
   </w:abstractNum>
-  <w:abstractNum w:abstractNumId="2">
+  <w:abstractNum w:abstractNumId="3">
     <w:nsid w:val="43205565"/>
     <w:multiLevelType w:val="hybridMultilevel"/>
     <w:tmpl w:val="968C0E26"/>
@@ -913,7 +3549,7 @@
       </w:rPr>
     </w:lvl>
   </w:abstractNum>
-  <w:abstractNum w:abstractNumId="3">
+  <w:abstractNum w:abstractNumId="4">
     <w:nsid w:val="4E1D02B3"/>
     <w:multiLevelType w:val="multilevel"/>
     <w:tmpl w:val="31CE0A20"/>
@@ -1035,7 +3671,7 @@
       </w:rPr>
     </w:lvl>
   </w:abstractNum>
-  <w:abstractNum w:abstractNumId="4">
+  <w:abstractNum w:abstractNumId="5">
     <w:nsid w:val="634941D9"/>
     <w:multiLevelType w:val="hybridMultilevel"/>
     <w:tmpl w:val="A546DCFC"/>
@@ -1148,7 +3784,7 @@
       </w:rPr>
     </w:lvl>
   </w:abstractNum>
-  <w:abstractNum w:abstractNumId="5">
+  <w:abstractNum w:abstractNumId="6">
     <w:nsid w:val="663B440B"/>
     <w:multiLevelType w:val="hybridMultilevel"/>
     <w:tmpl w:val="B9B00832"/>
@@ -1261,7 +3897,147 @@
       </w:rPr>
     </w:lvl>
   </w:abstractNum>
-  <w:abstractNum w:abstractNumId="6">
+  <w:abstractNum w:abstractNumId="7">
+    <w:nsid w:val="75D94A6F"/>
+    <w:multiLevelType w:val="hybridMultilevel"/>
+    <w:tmpl w:val="9BCC75CE"/>
+    <w:lvl w:ilvl="0" w:tplc="308E4336">
+      <w:start w:val="1"/>
+      <w:numFmt w:val="bullet"/>
+      <w:lvlText w:val=""/>
+      <w:lvlJc w:val="left"/>
+      <w:pPr>
+        <w:tabs>
+          <w:tab w:val="num" w:pos="2394"/>
+        </w:tabs>
+        <w:ind w:left="2394" w:hanging="360"/>
+      </w:pPr>
+      <w:rPr>
+        <w:rFonts w:ascii="Symbol" w:hAnsi="Symbol" w:hint="default"/>
+      </w:rPr>
+    </w:lvl>
+    <w:lvl w:ilvl="1" w:tplc="04190003" w:tentative="1">
+      <w:start w:val="1"/>
+      <w:numFmt w:val="bullet"/>
+      <w:lvlText w:val="o"/>
+      <w:lvlJc w:val="left"/>
+      <w:pPr>
+        <w:tabs>
+          <w:tab w:val="num" w:pos="2574"/>
+        </w:tabs>
+        <w:ind w:left="2574" w:hanging="360"/>
+      </w:pPr>
+      <w:rPr>
+        <w:rFonts w:ascii="Courier New" w:hAnsi="Courier New" w:hint="default"/>
+      </w:rPr>
+    </w:lvl>
+    <w:lvl w:ilvl="2" w:tplc="04190005" w:tentative="1">
+      <w:start w:val="1"/>
+      <w:numFmt w:val="bullet"/>
+      <w:lvlText w:val=""/>
+      <w:lvlJc w:val="left"/>
+      <w:pPr>
+        <w:tabs>
+          <w:tab w:val="num" w:pos="3294"/>
+        </w:tabs>
+        <w:ind w:left="3294" w:hanging="360"/>
+      </w:pPr>
+      <w:rPr>
+        <w:rFonts w:ascii="Wingdings" w:hAnsi="Wingdings" w:hint="default"/>
+      </w:rPr>
+    </w:lvl>
+    <w:lvl w:ilvl="3" w:tplc="04190001" w:tentative="1">
+      <w:start w:val="1"/>
+      <w:numFmt w:val="bullet"/>
+      <w:lvlText w:val=""/>
+      <w:lvlJc w:val="left"/>
+      <w:pPr>
+        <w:tabs>
+          <w:tab w:val="num" w:pos="4014"/>
+        </w:tabs>
+        <w:ind w:left="4014" w:hanging="360"/>
+      </w:pPr>
+      <w:rPr>
+        <w:rFonts w:ascii="Symbol" w:hAnsi="Symbol" w:hint="default"/>
+      </w:rPr>
+    </w:lvl>
+    <w:lvl w:ilvl="4" w:tplc="04190003" w:tentative="1">
+      <w:start w:val="1"/>
+      <w:numFmt w:val="bullet"/>
+      <w:lvlText w:val="o"/>
+      <w:lvlJc w:val="left"/>
+      <w:pPr>
+        <w:tabs>
+          <w:tab w:val="num" w:pos="4734"/>
+        </w:tabs>
+        <w:ind w:left="4734" w:hanging="360"/>
+      </w:pPr>
+      <w:rPr>
+        <w:rFonts w:ascii="Courier New" w:hAnsi="Courier New" w:hint="default"/>
+      </w:rPr>
+    </w:lvl>
+    <w:lvl w:ilvl="5" w:tplc="04190005" w:tentative="1">
+      <w:start w:val="1"/>
+      <w:numFmt w:val="bullet"/>
+      <w:lvlText w:val=""/>
+      <w:lvlJc w:val="left"/>
+      <w:pPr>
+        <w:tabs>
+          <w:tab w:val="num" w:pos="5454"/>
+        </w:tabs>
+        <w:ind w:left="5454" w:hanging="360"/>
+      </w:pPr>
+      <w:rPr>
+        <w:rFonts w:ascii="Wingdings" w:hAnsi="Wingdings" w:hint="default"/>
+      </w:rPr>
+    </w:lvl>
+    <w:lvl w:ilvl="6" w:tplc="04190001" w:tentative="1">
+      <w:start w:val="1"/>
+      <w:numFmt w:val="bullet"/>
+      <w:lvlText w:val=""/>
+      <w:lvlJc w:val="left"/>
+      <w:pPr>
+        <w:tabs>
+          <w:tab w:val="num" w:pos="6174"/>
+        </w:tabs>
+        <w:ind w:left="6174" w:hanging="360"/>
+      </w:pPr>
+      <w:rPr>
+        <w:rFonts w:ascii="Symbol" w:hAnsi="Symbol" w:hint="default"/>
+      </w:rPr>
+    </w:lvl>
+    <w:lvl w:ilvl="7" w:tplc="04190003" w:tentative="1">
+      <w:start w:val="1"/>
+      <w:numFmt w:val="bullet"/>
+      <w:lvlText w:val="o"/>
+      <w:lvlJc w:val="left"/>
+      <w:pPr>
+        <w:tabs>
+          <w:tab w:val="num" w:pos="6894"/>
+        </w:tabs>
+        <w:ind w:left="6894" w:hanging="360"/>
+      </w:pPr>
+      <w:rPr>
+        <w:rFonts w:ascii="Courier New" w:hAnsi="Courier New" w:hint="default"/>
+      </w:rPr>
+    </w:lvl>
+    <w:lvl w:ilvl="8" w:tplc="04190005" w:tentative="1">
+      <w:start w:val="1"/>
+      <w:numFmt w:val="bullet"/>
+      <w:lvlText w:val=""/>
+      <w:lvlJc w:val="left"/>
+      <w:pPr>
+        <w:tabs>
+          <w:tab w:val="num" w:pos="7614"/>
+        </w:tabs>
+        <w:ind w:left="7614" w:hanging="360"/>
+      </w:pPr>
+      <w:rPr>
+        <w:rFonts w:ascii="Wingdings" w:hAnsi="Wingdings" w:hint="default"/>
+      </w:rPr>
+    </w:lvl>
+  </w:abstractNum>
+  <w:abstractNum w:abstractNumId="8">
     <w:nsid w:val="7B814A64"/>
     <w:multiLevelType w:val="multilevel"/>
     <w:tmpl w:val="A45E2214"/>
@@ -1384,25 +4160,31 @@
     </w:lvl>
   </w:abstractNum>
   <w:num w:numId="1">
+    <w:abstractNumId w:val="2"/>
+  </w:num>
+  <w:num w:numId="2">
+    <w:abstractNumId w:val="3"/>
+  </w:num>
+  <w:num w:numId="3">
+    <w:abstractNumId w:val="5"/>
+  </w:num>
+  <w:num w:numId="4">
     <w:abstractNumId w:val="1"/>
   </w:num>
-  <w:num w:numId="2">
-    <w:abstractNumId w:val="2"/>
-  </w:num>
-  <w:num w:numId="3">
+  <w:num w:numId="5">
     <w:abstractNumId w:val="4"/>
   </w:num>
-  <w:num w:numId="4">
-    <w:abstractNumId w:val="0"/>
+  <w:num w:numId="6">
+    <w:abstractNumId w:val="8"/>
   </w:num>
-  <w:num w:numId="5">
-    <w:abstractNumId w:val="3"/>
-  </w:num>
-  <w:num w:numId="6">
+  <w:num w:numId="7">
     <w:abstractNumId w:val="6"/>
   </w:num>
-  <w:num w:numId="7">
-    <w:abstractNumId w:val="5"/>
+  <w:num w:numId="8">
+    <w:abstractNumId w:val="7"/>
+  </w:num>
+  <w:num w:numId="9">
+    <w:abstractNumId w:val="0"/>
   </w:num>
 </w:numbering>
 </file>
@@ -1613,7 +4395,7 @@
     <w:lsdException w:name="Medium Shading 2 Accent 1" w:uiPriority="64"/>
     <w:lsdException w:name="Medium List 1 Accent 1" w:uiPriority="65"/>
     <w:lsdException w:name="Revision" w:semiHidden="1"/>
-    <w:lsdException w:name="List Paragraph" w:uiPriority="34" w:qFormat="1"/>
+    <w:lsdException w:name="List Paragraph" w:qFormat="1"/>
     <w:lsdException w:name="Quote" w:uiPriority="29" w:qFormat="1"/>
     <w:lsdException w:name="Intense Quote" w:uiPriority="30" w:qFormat="1"/>
     <w:lsdException w:name="Medium List 2 Accent 1" w:uiPriority="66"/>
@@ -1886,7 +4668,8 @@
   <w:style w:type="paragraph" w:styleId="a3">
     <w:name w:val="List Paragraph"/>
     <w:basedOn w:val="a"/>
-    <w:uiPriority w:val="34"/>
+    <w:link w:val="a4"/>
+    <w:uiPriority w:val="99"/>
     <w:qFormat/>
     <w:rsid w:val="007B5313"/>
     <w:pPr>
@@ -1902,7 +4685,7 @@
       <w:lang w:eastAsia="hi-IN" w:bidi="hi-IN"/>
     </w:rPr>
   </w:style>
-  <w:style w:type="paragraph" w:styleId="a4">
+  <w:style w:type="paragraph" w:styleId="a5">
     <w:name w:val="caption"/>
     <w:basedOn w:val="a"/>
     <w:next w:val="a"/>
@@ -1921,10 +4704,10 @@
       <w:szCs w:val="24"/>
     </w:rPr>
   </w:style>
-  <w:style w:type="paragraph" w:styleId="a5">
+  <w:style w:type="paragraph" w:styleId="a6">
     <w:name w:val="Balloon Text"/>
     <w:basedOn w:val="a"/>
-    <w:link w:val="a6"/>
+    <w:link w:val="a7"/>
     <w:uiPriority w:val="99"/>
     <w:semiHidden/>
     <w:unhideWhenUsed/>
@@ -1938,10 +4721,10 @@
       <w:szCs w:val="16"/>
     </w:rPr>
   </w:style>
-  <w:style w:type="character" w:customStyle="1" w:styleId="a6">
+  <w:style w:type="character" w:customStyle="1" w:styleId="a7">
     <w:name w:val="Текст выноски Знак"/>
     <w:basedOn w:val="a0"/>
-    <w:link w:val="a5"/>
+    <w:link w:val="a6"/>
     <w:uiPriority w:val="99"/>
     <w:semiHidden/>
     <w:rsid w:val="007B5313"/>
@@ -1953,7 +4736,7 @@
       <w:lang w:eastAsia="ru-RU"/>
     </w:rPr>
   </w:style>
-  <w:style w:type="character" w:styleId="a7">
+  <w:style w:type="character" w:styleId="a8">
     <w:name w:val="Hyperlink"/>
     <w:basedOn w:val="a0"/>
     <w:uiPriority w:val="99"/>
@@ -1981,6 +4764,21 @@
       <w:sz w:val="22"/>
       <w:szCs w:val="22"/>
       <w:lang w:val="en-US" w:eastAsia="en-US" w:bidi="en-US"/>
+    </w:rPr>
+  </w:style>
+  <w:style w:type="character" w:customStyle="1" w:styleId="a4">
+    <w:name w:val="Абзац списка Знак"/>
+    <w:link w:val="a3"/>
+    <w:uiPriority w:val="99"/>
+    <w:locked/>
+    <w:rsid w:val="00A635B2"/>
+    <w:rPr>
+      <w:rFonts w:ascii="Times New Roman" w:eastAsia="Times New Roman" w:hAnsi="Times New Roman" w:cs="Times New Roman"/>
+      <w:color w:val="000000"/>
+      <w:kern w:val="1"/>
+      <w:sz w:val="24"/>
+      <w:szCs w:val="24"/>
+      <w:lang w:eastAsia="hi-IN" w:bidi="hi-IN"/>
     </w:rPr>
   </w:style>
 </w:styles>

</xml_diff>